<commit_message>
description + Run.m reorder
</commit_message>
<xml_diff>
--- a/docs/List of keywords in the settings files.docx
+++ b/docs/List of keywords in the settings files.docx
@@ -3657,17 +3657,24 @@
           <w:rFonts w:ascii="Consolas" w:eastAsia="Times New Roman" w:hAnsi="Consolas" w:cs="Times New Roman"/>
           <w:sz w:val="20"/>
           <w:szCs w:val="20"/>
-          <w:lang w:val="en-AT"/>
-        </w:rPr>
-      </w:pPr>
-      <w:r>
-        <w:rPr>
-          <w:rFonts w:ascii="Consolas" w:eastAsia="Times New Roman" w:hAnsi="Consolas" w:cs="Times New Roman"/>
-          <w:sz w:val="20"/>
-          <w:szCs w:val="20"/>
-          <w:lang w:val="en-AT"/>
-        </w:rPr>
-        <w:t xml:space="preserve">If you use each of the key words here this is </w:t>
+        </w:rPr>
+      </w:pPr>
+      <w:r>
+        <w:rPr>
+          <w:rFonts w:ascii="Consolas" w:eastAsia="Times New Roman" w:hAnsi="Consolas" w:cs="Times New Roman"/>
+          <w:sz w:val="20"/>
+          <w:szCs w:val="20"/>
+          <w:lang w:val="en-AT"/>
+        </w:rPr>
+        <w:t>If you use each of the key words here this is means the output is generated for the corresponding property</w:t>
+      </w:r>
+      <w:r>
+        <w:rPr>
+          <w:rFonts w:ascii="Consolas" w:eastAsia="Times New Roman" w:hAnsi="Consolas" w:cs="Times New Roman"/>
+          <w:sz w:val="20"/>
+          <w:szCs w:val="20"/>
+        </w:rPr>
+        <w:t xml:space="preserve"> </w:t>
       </w:r>
       <w:proofErr w:type="gramStart"/>
       <w:r>
@@ -3675,9 +3682,8 @@
           <w:rFonts w:ascii="Consolas" w:eastAsia="Times New Roman" w:hAnsi="Consolas" w:cs="Times New Roman"/>
           <w:sz w:val="20"/>
           <w:szCs w:val="20"/>
-          <w:lang w:val="en-AT"/>
-        </w:rPr>
-        <w:t>means</w:t>
+        </w:rPr>
+        <w:t>- !</w:t>
       </w:r>
       <w:proofErr w:type="gramEnd"/>
       <w:r>
@@ -3685,1470 +3691,1393 @@
           <w:rFonts w:ascii="Consolas" w:eastAsia="Times New Roman" w:hAnsi="Consolas" w:cs="Times New Roman"/>
           <w:sz w:val="20"/>
           <w:szCs w:val="20"/>
-          <w:lang w:val="en-AT"/>
-        </w:rPr>
-        <w:t xml:space="preserve"> the output is generated for the corresponding property</w:t>
-      </w:r>
-    </w:p>
-    <w:p>
-      <w:pPr>
-        <w:spacing w:after="0" w:line="240" w:lineRule="auto"/>
-        <w:rPr>
-          <w:rFonts w:ascii="Consolas" w:eastAsia="Times New Roman" w:hAnsi="Consolas" w:cs="Times New Roman"/>
-          <w:i/>
-          <w:color w:val="0070C0"/>
-          <w:sz w:val="20"/>
-          <w:szCs w:val="20"/>
-        </w:rPr>
-      </w:pPr>
-      <w:r>
-        <w:rPr>
-          <w:rFonts w:ascii="Consolas" w:eastAsia="Times New Roman" w:hAnsi="Consolas" w:cs="Times New Roman"/>
-          <w:i/>
-          <w:color w:val="0070C0"/>
-          <w:sz w:val="20"/>
-          <w:szCs w:val="20"/>
-        </w:rPr>
-        <w:t>TIME</w:t>
-      </w:r>
-    </w:p>
-    <w:p>
-      <w:pPr>
-        <w:spacing w:after="0" w:line="240" w:lineRule="auto"/>
-        <w:rPr>
-          <w:rFonts w:ascii="Consolas" w:eastAsia="Times New Roman" w:hAnsi="Consolas" w:cs="Times New Roman"/>
-          <w:sz w:val="20"/>
-          <w:szCs w:val="20"/>
-          <w:lang w:val="en-AT"/>
-        </w:rPr>
-      </w:pPr>
-      <w:r>
-        <w:rPr>
-          <w:rFonts w:ascii="Consolas" w:eastAsia="Times New Roman" w:hAnsi="Consolas" w:cs="Times New Roman"/>
-          <w:sz w:val="20"/>
-          <w:szCs w:val="20"/>
-          <w:lang w:val="en-AT"/>
-        </w:rPr>
-        <w:t>Average water saturation</w:t>
-      </w:r>
-    </w:p>
-    <w:p>
-      <w:pPr>
-        <w:spacing w:after="0" w:line="240" w:lineRule="auto"/>
-        <w:rPr>
-          <w:rFonts w:ascii="Consolas" w:eastAsia="Times New Roman" w:hAnsi="Consolas" w:cs="Times New Roman"/>
-          <w:i/>
-          <w:color w:val="0070C0"/>
-          <w:sz w:val="20"/>
-          <w:szCs w:val="20"/>
-        </w:rPr>
-      </w:pPr>
-      <w:r>
-        <w:rPr>
-          <w:rFonts w:ascii="Consolas" w:eastAsia="Times New Roman" w:hAnsi="Consolas" w:cs="Times New Roman"/>
-          <w:i/>
-          <w:color w:val="0070C0"/>
-          <w:sz w:val="20"/>
-          <w:szCs w:val="20"/>
-        </w:rPr>
-        <w:t>SWAVG</w:t>
-      </w:r>
-    </w:p>
-    <w:p>
-      <w:pPr>
-        <w:spacing w:after="0" w:line="240" w:lineRule="auto"/>
-        <w:rPr>
-          <w:rFonts w:ascii="Consolas" w:eastAsia="Times New Roman" w:hAnsi="Consolas" w:cs="Times New Roman"/>
-          <w:sz w:val="20"/>
-          <w:szCs w:val="20"/>
-          <w:lang w:val="en-AT"/>
-        </w:rPr>
-      </w:pPr>
-      <w:r>
-        <w:rPr>
-          <w:rFonts w:ascii="Consolas" w:eastAsia="Times New Roman" w:hAnsi="Consolas" w:cs="Times New Roman"/>
-          <w:sz w:val="20"/>
-          <w:szCs w:val="20"/>
-          <w:lang w:val="en-AT"/>
-        </w:rPr>
-        <w:t>Injection and production rates</w:t>
-      </w:r>
-    </w:p>
-    <w:p>
-      <w:pPr>
-        <w:spacing w:after="0" w:line="240" w:lineRule="auto"/>
-        <w:rPr>
-          <w:rFonts w:ascii="Consolas" w:eastAsia="Times New Roman" w:hAnsi="Consolas" w:cs="Times New Roman"/>
-          <w:i/>
-          <w:color w:val="0070C0"/>
-          <w:sz w:val="20"/>
-          <w:szCs w:val="20"/>
-        </w:rPr>
-      </w:pPr>
-      <w:r>
-        <w:rPr>
-          <w:rFonts w:ascii="Consolas" w:eastAsia="Times New Roman" w:hAnsi="Consolas" w:cs="Times New Roman"/>
-          <w:i/>
-          <w:color w:val="0070C0"/>
-          <w:sz w:val="20"/>
-          <w:szCs w:val="20"/>
-        </w:rPr>
-        <w:t>INJ</w:t>
-      </w:r>
-    </w:p>
-    <w:p>
-      <w:pPr>
-        <w:spacing w:after="0" w:line="240" w:lineRule="auto"/>
-        <w:rPr>
-          <w:rFonts w:ascii="Consolas" w:eastAsia="Times New Roman" w:hAnsi="Consolas" w:cs="Times New Roman"/>
-          <w:i/>
-          <w:color w:val="0070C0"/>
-          <w:sz w:val="20"/>
-          <w:szCs w:val="20"/>
-        </w:rPr>
-      </w:pPr>
-      <w:r>
-        <w:rPr>
-          <w:rFonts w:ascii="Consolas" w:eastAsia="Times New Roman" w:hAnsi="Consolas" w:cs="Times New Roman"/>
-          <w:i/>
-          <w:color w:val="0070C0"/>
-          <w:sz w:val="20"/>
-          <w:szCs w:val="20"/>
-        </w:rPr>
-        <w:t>PROD</w:t>
-      </w:r>
-    </w:p>
-    <w:p>
-      <w:pPr>
-        <w:spacing w:after="0" w:line="240" w:lineRule="auto"/>
-        <w:rPr>
-          <w:rFonts w:ascii="Consolas" w:eastAsia="Times New Roman" w:hAnsi="Consolas" w:cs="Times New Roman"/>
-          <w:i/>
-          <w:color w:val="0070C0"/>
-          <w:sz w:val="20"/>
-          <w:szCs w:val="20"/>
-        </w:rPr>
-      </w:pPr>
-      <w:r>
-        <w:rPr>
-          <w:rFonts w:ascii="Consolas" w:eastAsia="Times New Roman" w:hAnsi="Consolas" w:cs="Times New Roman"/>
-          <w:i/>
-          <w:color w:val="0070C0"/>
-          <w:sz w:val="20"/>
-          <w:szCs w:val="20"/>
-        </w:rPr>
-        <w:t>DELTAP</w:t>
-      </w:r>
-    </w:p>
-    <w:p>
-      <w:pPr>
-        <w:pStyle w:val="Heading1"/>
-        <w:rPr>
-          <w:rFonts w:eastAsia="Times New Roman"/>
-          <w:lang w:val="en-AT"/>
-        </w:rPr>
-      </w:pPr>
-      <w:r>
-        <w:rPr>
-          <w:rFonts w:eastAsia="Times New Roman"/>
-          <w:lang w:val="en-AT"/>
-        </w:rPr>
-        <w:t>Objective function configurations block</w:t>
-      </w:r>
-    </w:p>
-    <w:p>
-      <w:pPr>
-        <w:rPr>
-          <w:lang w:val="en-AT"/>
-        </w:rPr>
-      </w:pPr>
-      <w:r>
-        <w:rPr>
-          <w:lang w:val="en-AT"/>
-        </w:rPr>
-        <w:t>Starts with</w:t>
-      </w:r>
-    </w:p>
-    <w:p>
-      <w:pPr>
-        <w:spacing w:after="0" w:line="240" w:lineRule="auto"/>
-        <w:rPr>
-          <w:rFonts w:ascii="Consolas" w:eastAsia="Times New Roman" w:hAnsi="Consolas" w:cs="Times New Roman"/>
-          <w:i/>
-          <w:color w:val="0070C0"/>
-          <w:sz w:val="20"/>
-          <w:szCs w:val="20"/>
-        </w:rPr>
-      </w:pPr>
-      <w:r>
-        <w:rPr>
-          <w:rFonts w:ascii="Consolas" w:eastAsia="Times New Roman" w:hAnsi="Consolas" w:cs="Times New Roman"/>
-          <w:i/>
-          <w:color w:val="0070C0"/>
-          <w:sz w:val="20"/>
-          <w:szCs w:val="20"/>
-        </w:rPr>
-        <w:t>#-------------------------------------------------</w:t>
-      </w:r>
-    </w:p>
-    <w:p>
-      <w:pPr>
-        <w:spacing w:after="0" w:line="240" w:lineRule="auto"/>
-        <w:rPr>
-          <w:rFonts w:ascii="Consolas" w:eastAsia="Times New Roman" w:hAnsi="Consolas" w:cs="Times New Roman"/>
-          <w:i/>
-          <w:color w:val="0070C0"/>
-          <w:sz w:val="20"/>
-          <w:szCs w:val="20"/>
-        </w:rPr>
-      </w:pPr>
-      <w:r>
-        <w:rPr>
-          <w:rFonts w:ascii="Consolas" w:eastAsia="Times New Roman" w:hAnsi="Consolas" w:cs="Times New Roman"/>
-          <w:i/>
-          <w:color w:val="0070C0"/>
-          <w:sz w:val="20"/>
-          <w:szCs w:val="20"/>
-        </w:rPr>
-        <w:t># OBJECTIVE FUNCTION CONFIGURATIONS</w:t>
-      </w:r>
-    </w:p>
-    <w:p>
-      <w:pPr>
-        <w:spacing w:after="0" w:line="240" w:lineRule="auto"/>
-        <w:rPr>
-          <w:rFonts w:ascii="Consolas" w:eastAsia="Times New Roman" w:hAnsi="Consolas" w:cs="Times New Roman"/>
-          <w:i/>
-          <w:color w:val="0070C0"/>
-          <w:sz w:val="20"/>
-          <w:szCs w:val="20"/>
-        </w:rPr>
-      </w:pPr>
-      <w:r>
-        <w:rPr>
-          <w:rFonts w:ascii="Consolas" w:eastAsia="Times New Roman" w:hAnsi="Consolas" w:cs="Times New Roman"/>
-          <w:i/>
-          <w:color w:val="0070C0"/>
-          <w:sz w:val="20"/>
-          <w:szCs w:val="20"/>
-        </w:rPr>
-        <w:t>#-------------------------------------------------</w:t>
-      </w:r>
-    </w:p>
-    <w:p>
-      <w:pPr>
-        <w:spacing w:after="0" w:line="240" w:lineRule="auto"/>
-        <w:rPr>
-          <w:rFonts w:ascii="Consolas" w:eastAsia="Times New Roman" w:hAnsi="Consolas" w:cs="Times New Roman"/>
-          <w:sz w:val="20"/>
-          <w:szCs w:val="20"/>
-          <w:lang w:val="en-AT"/>
-        </w:rPr>
-      </w:pPr>
-      <w:r>
-        <w:rPr>
-          <w:rFonts w:ascii="Consolas" w:eastAsia="Times New Roman" w:hAnsi="Consolas" w:cs="Times New Roman"/>
-          <w:sz w:val="20"/>
-          <w:szCs w:val="20"/>
-          <w:lang w:val="en-AT"/>
-        </w:rPr>
-        <w:lastRenderedPageBreak/>
-        <w:t>Settings the configurations for history match simulations</w:t>
-      </w:r>
-    </w:p>
-    <w:p>
-      <w:pPr>
-        <w:spacing w:after="0" w:line="240" w:lineRule="auto"/>
-        <w:rPr>
-          <w:rFonts w:ascii="Consolas" w:eastAsia="Times New Roman" w:hAnsi="Consolas" w:cs="Times New Roman"/>
-          <w:sz w:val="20"/>
-          <w:szCs w:val="20"/>
-          <w:lang w:val="en-AT"/>
-        </w:rPr>
-      </w:pPr>
-      <w:r>
-        <w:rPr>
-          <w:rFonts w:ascii="Consolas" w:eastAsia="Times New Roman" w:hAnsi="Consolas" w:cs="Times New Roman"/>
-          <w:sz w:val="20"/>
-          <w:szCs w:val="20"/>
-          <w:lang w:val="en-AT"/>
-        </w:rPr>
-        <w:t>The excel directory to input initial point, and boundaries for KR/PC parameters to iterate upon</w:t>
-      </w:r>
-    </w:p>
-    <w:p>
-      <w:pPr>
-        <w:spacing w:after="0" w:line="240" w:lineRule="auto"/>
-        <w:rPr>
-          <w:rFonts w:ascii="Consolas" w:eastAsia="Times New Roman" w:hAnsi="Consolas" w:cs="Times New Roman"/>
-          <w:i/>
-          <w:color w:val="0070C0"/>
-          <w:sz w:val="20"/>
-          <w:szCs w:val="20"/>
-        </w:rPr>
-      </w:pPr>
-      <w:r>
-        <w:rPr>
-          <w:rFonts w:ascii="Consolas" w:eastAsia="Times New Roman" w:hAnsi="Consolas" w:cs="Times New Roman"/>
-          <w:i/>
-          <w:color w:val="0070C0"/>
-          <w:sz w:val="20"/>
-          <w:szCs w:val="20"/>
-        </w:rPr>
-        <w:t>EXCEL_FILE_NAME    kr_modified_corey.xlsx</w:t>
-      </w:r>
-    </w:p>
-    <w:p>
-      <w:pPr>
-        <w:spacing w:after="0" w:line="240" w:lineRule="auto"/>
-        <w:rPr>
-          <w:rFonts w:ascii="Consolas" w:eastAsia="Times New Roman" w:hAnsi="Consolas" w:cs="Times New Roman"/>
-          <w:i/>
-          <w:color w:val="0070C0"/>
-          <w:sz w:val="20"/>
-          <w:szCs w:val="20"/>
-        </w:rPr>
-      </w:pPr>
-      <w:r>
-        <w:rPr>
-          <w:rFonts w:ascii="Consolas" w:eastAsia="Times New Roman" w:hAnsi="Consolas" w:cs="Times New Roman"/>
-          <w:i/>
-          <w:color w:val="0070C0"/>
-          <w:sz w:val="20"/>
-          <w:szCs w:val="20"/>
-        </w:rPr>
-        <w:t xml:space="preserve">EXCEL_FILE_PATH  </w:t>
-      </w:r>
-      <w:proofErr w:type="gramStart"/>
-      <w:r>
-        <w:rPr>
-          <w:rFonts w:ascii="Consolas" w:eastAsia="Times New Roman" w:hAnsi="Consolas" w:cs="Times New Roman"/>
-          <w:i/>
-          <w:color w:val="0070C0"/>
-          <w:sz w:val="20"/>
-          <w:szCs w:val="20"/>
-        </w:rPr>
-        <w:t xml:space="preserve">  .</w:t>
-      </w:r>
-      <w:proofErr w:type="gramEnd"/>
-      <w:r>
-        <w:rPr>
-          <w:rFonts w:ascii="Consolas" w:eastAsia="Times New Roman" w:hAnsi="Consolas" w:cs="Times New Roman"/>
-          <w:i/>
-          <w:color w:val="0070C0"/>
-          <w:sz w:val="20"/>
-          <w:szCs w:val="20"/>
-        </w:rPr>
-        <w:t>\App\</w:t>
-      </w:r>
-      <w:proofErr w:type="spellStart"/>
-      <w:r>
-        <w:rPr>
-          <w:rFonts w:ascii="Consolas" w:eastAsia="Times New Roman" w:hAnsi="Consolas" w:cs="Times New Roman"/>
-          <w:i/>
-          <w:color w:val="0070C0"/>
-          <w:sz w:val="20"/>
-          <w:szCs w:val="20"/>
-        </w:rPr>
-        <w:t>Input_templates_for_SCAL_history_match</w:t>
-      </w:r>
-      <w:proofErr w:type="spellEnd"/>
-    </w:p>
-    <w:p>
-      <w:pPr>
-        <w:spacing w:after="0" w:line="240" w:lineRule="auto"/>
-        <w:rPr>
-          <w:rFonts w:ascii="Consolas" w:eastAsia="Times New Roman" w:hAnsi="Consolas" w:cs="Times New Roman"/>
-          <w:sz w:val="20"/>
-          <w:szCs w:val="20"/>
-          <w:lang w:val="en-AT"/>
-        </w:rPr>
-      </w:pPr>
-      <w:r>
-        <w:rPr>
-          <w:rFonts w:ascii="Consolas" w:eastAsia="Times New Roman" w:hAnsi="Consolas" w:cs="Times New Roman"/>
-          <w:sz w:val="20"/>
-          <w:szCs w:val="20"/>
-          <w:lang w:val="en-AT"/>
-        </w:rPr>
-        <w:t>If activated, the history matching is started from n random points within the boundary (defined in the random number keyword below) points, to increase the chance of finding the global minimum</w:t>
-      </w:r>
-    </w:p>
-    <w:p>
-      <w:pPr>
-        <w:spacing w:after="0" w:line="240" w:lineRule="auto"/>
-        <w:rPr>
-          <w:rFonts w:ascii="Consolas" w:eastAsia="Times New Roman" w:hAnsi="Consolas" w:cs="Times New Roman"/>
-          <w:i/>
-          <w:color w:val="0070C0"/>
-          <w:sz w:val="20"/>
-          <w:szCs w:val="20"/>
-        </w:rPr>
-      </w:pPr>
-      <w:r>
-        <w:rPr>
-          <w:rFonts w:ascii="Consolas" w:eastAsia="Times New Roman" w:hAnsi="Consolas" w:cs="Times New Roman"/>
-          <w:i/>
-          <w:color w:val="0070C0"/>
-          <w:sz w:val="20"/>
-          <w:szCs w:val="20"/>
-        </w:rPr>
-        <w:t xml:space="preserve">MULTIPOINT         </w:t>
-      </w:r>
-    </w:p>
-    <w:p>
-      <w:pPr>
-        <w:spacing w:after="0" w:line="240" w:lineRule="auto"/>
-        <w:rPr>
-          <w:rFonts w:ascii="Consolas" w:eastAsia="Times New Roman" w:hAnsi="Consolas" w:cs="Times New Roman"/>
-          <w:i/>
-          <w:color w:val="0070C0"/>
-          <w:sz w:val="20"/>
-          <w:szCs w:val="20"/>
-        </w:rPr>
-      </w:pPr>
-      <w:r>
-        <w:rPr>
-          <w:rFonts w:ascii="Consolas" w:eastAsia="Times New Roman" w:hAnsi="Consolas" w:cs="Times New Roman"/>
-          <w:i/>
-          <w:color w:val="0070C0"/>
-          <w:sz w:val="20"/>
-          <w:szCs w:val="20"/>
-        </w:rPr>
-        <w:t>MULTIPOINT_RANDOM_NUMBERS      10</w:t>
-      </w:r>
-    </w:p>
-    <w:p>
-      <w:pPr>
-        <w:spacing w:after="0" w:line="240" w:lineRule="auto"/>
-        <w:rPr>
-          <w:rFonts w:ascii="Consolas" w:eastAsia="Times New Roman" w:hAnsi="Consolas" w:cs="Times New Roman"/>
-          <w:sz w:val="20"/>
-          <w:szCs w:val="20"/>
-          <w:lang w:val="en-AT"/>
-        </w:rPr>
-      </w:pPr>
-      <w:r>
-        <w:rPr>
-          <w:rFonts w:ascii="Consolas" w:eastAsia="Times New Roman" w:hAnsi="Consolas" w:cs="Times New Roman"/>
-          <w:sz w:val="20"/>
-          <w:szCs w:val="20"/>
-          <w:lang w:val="en-AT"/>
-        </w:rPr>
-        <w:t>If activated, the relative permeability is history matched</w:t>
-      </w:r>
-    </w:p>
-    <w:p>
-      <w:pPr>
-        <w:spacing w:after="0" w:line="240" w:lineRule="auto"/>
-        <w:rPr>
-          <w:rFonts w:ascii="Consolas" w:eastAsia="Times New Roman" w:hAnsi="Consolas" w:cs="Times New Roman"/>
-          <w:i/>
-          <w:color w:val="0070C0"/>
-          <w:sz w:val="20"/>
-          <w:szCs w:val="20"/>
-        </w:rPr>
-      </w:pPr>
-      <w:r>
-        <w:rPr>
-          <w:rFonts w:ascii="Consolas" w:eastAsia="Times New Roman" w:hAnsi="Consolas" w:cs="Times New Roman"/>
-          <w:i/>
-          <w:color w:val="0070C0"/>
-          <w:sz w:val="20"/>
-          <w:szCs w:val="20"/>
-        </w:rPr>
-        <w:t>KR</w:t>
-      </w:r>
-    </w:p>
-    <w:p>
-      <w:pPr>
-        <w:spacing w:after="0" w:line="240" w:lineRule="auto"/>
-        <w:rPr>
-          <w:rFonts w:ascii="Consolas" w:eastAsia="Times New Roman" w:hAnsi="Consolas" w:cs="Times New Roman"/>
-          <w:sz w:val="20"/>
-          <w:szCs w:val="20"/>
-          <w:lang w:val="en-AT"/>
-        </w:rPr>
-      </w:pPr>
-      <w:r>
-        <w:rPr>
-          <w:rFonts w:ascii="Consolas" w:eastAsia="Times New Roman" w:hAnsi="Consolas" w:cs="Times New Roman"/>
-          <w:sz w:val="20"/>
-          <w:szCs w:val="20"/>
-          <w:lang w:val="en-AT"/>
-        </w:rPr>
-        <w:t>Define the model of the relative permeability for history match, it has to match the parameters in the excel template, you can also use POINT-BY-POINT</w:t>
-      </w:r>
-    </w:p>
-    <w:p>
-      <w:pPr>
-        <w:spacing w:after="0" w:line="240" w:lineRule="auto"/>
-        <w:rPr>
-          <w:rFonts w:ascii="Consolas" w:eastAsia="Times New Roman" w:hAnsi="Consolas" w:cs="Times New Roman"/>
-          <w:i/>
-          <w:color w:val="0070C0"/>
-          <w:sz w:val="20"/>
-          <w:szCs w:val="20"/>
-        </w:rPr>
-      </w:pPr>
-      <w:r>
-        <w:rPr>
-          <w:rFonts w:ascii="Consolas" w:eastAsia="Times New Roman" w:hAnsi="Consolas" w:cs="Times New Roman"/>
-          <w:i/>
-          <w:color w:val="0070C0"/>
-          <w:sz w:val="20"/>
-          <w:szCs w:val="20"/>
-        </w:rPr>
-        <w:t>KR_MODEL    MODIFIED-COREY</w:t>
-      </w:r>
-    </w:p>
-    <w:p>
-      <w:pPr>
-        <w:spacing w:after="0" w:line="240" w:lineRule="auto"/>
-        <w:rPr>
-          <w:rFonts w:ascii="Consolas" w:eastAsia="Times New Roman" w:hAnsi="Consolas" w:cs="Times New Roman"/>
-          <w:sz w:val="20"/>
-          <w:szCs w:val="20"/>
-          <w:lang w:val="en-AT"/>
-        </w:rPr>
-      </w:pPr>
-      <w:r>
-        <w:rPr>
-          <w:rFonts w:ascii="Consolas" w:eastAsia="Times New Roman" w:hAnsi="Consolas" w:cs="Times New Roman"/>
-          <w:sz w:val="20"/>
-          <w:szCs w:val="20"/>
-          <w:lang w:val="en-AT"/>
-        </w:rPr>
-        <w:t xml:space="preserve">If activated, the </w:t>
-      </w:r>
-      <w:r>
-        <w:rPr>
-          <w:rFonts w:ascii="Consolas" w:eastAsia="Times New Roman" w:hAnsi="Consolas" w:cs="Times New Roman"/>
-          <w:sz w:val="20"/>
-          <w:szCs w:val="20"/>
-          <w:lang w:val="en-AT"/>
-        </w:rPr>
-        <w:t>capillary pressure</w:t>
-      </w:r>
-      <w:r>
-        <w:rPr>
-          <w:rFonts w:ascii="Consolas" w:eastAsia="Times New Roman" w:hAnsi="Consolas" w:cs="Times New Roman"/>
-          <w:sz w:val="20"/>
-          <w:szCs w:val="20"/>
-          <w:lang w:val="en-AT"/>
-        </w:rPr>
-        <w:t xml:space="preserve"> is history matched</w:t>
-      </w:r>
-    </w:p>
-    <w:p>
-      <w:pPr>
-        <w:spacing w:after="0" w:line="240" w:lineRule="auto"/>
-        <w:rPr>
-          <w:rFonts w:ascii="Consolas" w:eastAsia="Times New Roman" w:hAnsi="Consolas" w:cs="Times New Roman"/>
-          <w:i/>
-          <w:color w:val="0070C0"/>
-          <w:sz w:val="20"/>
-          <w:szCs w:val="20"/>
-          <w:lang w:val="en-AT"/>
-        </w:rPr>
-      </w:pPr>
-      <w:r>
-        <w:rPr>
-          <w:rFonts w:ascii="Consolas" w:eastAsia="Times New Roman" w:hAnsi="Consolas" w:cs="Times New Roman"/>
-          <w:i/>
-          <w:color w:val="0070C0"/>
-          <w:sz w:val="20"/>
-          <w:szCs w:val="20"/>
-        </w:rPr>
-        <w:t>PC</w:t>
-      </w:r>
-    </w:p>
-    <w:p>
-      <w:pPr>
-        <w:spacing w:after="0" w:line="240" w:lineRule="auto"/>
-        <w:rPr>
-          <w:rFonts w:ascii="Consolas" w:eastAsia="Times New Roman" w:hAnsi="Consolas" w:cs="Times New Roman"/>
-          <w:sz w:val="20"/>
-          <w:szCs w:val="20"/>
-          <w:lang w:val="en-AT"/>
-        </w:rPr>
-      </w:pPr>
-      <w:r>
-        <w:rPr>
-          <w:rFonts w:ascii="Consolas" w:eastAsia="Times New Roman" w:hAnsi="Consolas" w:cs="Times New Roman"/>
-          <w:sz w:val="20"/>
-          <w:szCs w:val="20"/>
-          <w:lang w:val="en-AT"/>
-        </w:rPr>
-        <w:t xml:space="preserve">Define the model of the </w:t>
-      </w:r>
-      <w:r>
-        <w:rPr>
-          <w:rFonts w:ascii="Consolas" w:eastAsia="Times New Roman" w:hAnsi="Consolas" w:cs="Times New Roman"/>
-          <w:sz w:val="20"/>
-          <w:szCs w:val="20"/>
-          <w:lang w:val="en-AT"/>
-        </w:rPr>
-        <w:t>capillary pressure</w:t>
-      </w:r>
-      <w:r>
-        <w:rPr>
-          <w:rFonts w:ascii="Consolas" w:eastAsia="Times New Roman" w:hAnsi="Consolas" w:cs="Times New Roman"/>
-          <w:sz w:val="20"/>
-          <w:szCs w:val="20"/>
-          <w:lang w:val="en-AT"/>
-        </w:rPr>
-        <w:t xml:space="preserve"> for history match, it has to match the parameters in the excel template, you can also use POINT-BY-POINT</w:t>
-      </w:r>
-    </w:p>
-    <w:p>
-      <w:pPr>
-        <w:spacing w:after="0" w:line="240" w:lineRule="auto"/>
-        <w:rPr>
-          <w:rFonts w:ascii="Consolas" w:eastAsia="Times New Roman" w:hAnsi="Consolas" w:cs="Times New Roman"/>
-          <w:i/>
-          <w:color w:val="0070C0"/>
-          <w:sz w:val="20"/>
-          <w:szCs w:val="20"/>
-        </w:rPr>
-      </w:pPr>
-      <w:r>
-        <w:rPr>
-          <w:rFonts w:ascii="Consolas" w:eastAsia="Times New Roman" w:hAnsi="Consolas" w:cs="Times New Roman"/>
-          <w:i/>
-          <w:color w:val="0070C0"/>
-          <w:sz w:val="20"/>
-          <w:szCs w:val="20"/>
-        </w:rPr>
-        <w:t>PC_MODEL    POINT-BY-POINT</w:t>
-      </w:r>
-    </w:p>
-    <w:p>
-      <w:pPr>
-        <w:spacing w:after="0" w:line="240" w:lineRule="auto"/>
-        <w:rPr>
-          <w:rFonts w:ascii="Consolas" w:eastAsia="Times New Roman" w:hAnsi="Consolas" w:cs="Times New Roman"/>
-          <w:sz w:val="20"/>
-          <w:szCs w:val="20"/>
-          <w:lang w:val="en-AT"/>
-        </w:rPr>
-      </w:pPr>
-      <w:r>
-        <w:rPr>
-          <w:rFonts w:ascii="Consolas" w:eastAsia="Times New Roman" w:hAnsi="Consolas" w:cs="Times New Roman"/>
-          <w:sz w:val="20"/>
-          <w:szCs w:val="20"/>
-          <w:lang w:val="en-AT"/>
-        </w:rPr>
-        <w:t>Define the weights of each measurement in the objective function calculations</w:t>
-      </w:r>
-    </w:p>
-    <w:p>
-      <w:pPr>
-        <w:spacing w:after="0" w:line="240" w:lineRule="auto"/>
-        <w:rPr>
-          <w:rFonts w:ascii="Consolas" w:eastAsia="Times New Roman" w:hAnsi="Consolas" w:cs="Times New Roman"/>
-          <w:i/>
-          <w:color w:val="0070C0"/>
-          <w:sz w:val="20"/>
-          <w:szCs w:val="20"/>
-        </w:rPr>
-      </w:pPr>
-      <w:r>
-        <w:rPr>
-          <w:rFonts w:ascii="Consolas" w:eastAsia="Times New Roman" w:hAnsi="Consolas" w:cs="Times New Roman"/>
-          <w:i/>
-          <w:color w:val="0070C0"/>
-          <w:sz w:val="20"/>
-          <w:szCs w:val="20"/>
-        </w:rPr>
-        <w:t>PDIFF_WEIGHT    1</w:t>
-      </w:r>
-    </w:p>
-    <w:p>
-      <w:pPr>
-        <w:spacing w:after="0" w:line="240" w:lineRule="auto"/>
-        <w:rPr>
-          <w:rFonts w:ascii="Consolas" w:eastAsia="Times New Roman" w:hAnsi="Consolas" w:cs="Times New Roman"/>
-          <w:i/>
-          <w:color w:val="0070C0"/>
-          <w:sz w:val="20"/>
-          <w:szCs w:val="20"/>
-        </w:rPr>
-      </w:pPr>
-      <w:r>
-        <w:rPr>
-          <w:rFonts w:ascii="Consolas" w:eastAsia="Times New Roman" w:hAnsi="Consolas" w:cs="Times New Roman"/>
-          <w:i/>
-          <w:color w:val="0070C0"/>
-          <w:sz w:val="20"/>
-          <w:szCs w:val="20"/>
-        </w:rPr>
-        <w:t>SWAVG_WEIGHT    1</w:t>
-      </w:r>
-    </w:p>
-    <w:p>
-      <w:pPr>
-        <w:spacing w:after="0" w:line="240" w:lineRule="auto"/>
-        <w:rPr>
-          <w:rFonts w:ascii="Consolas" w:eastAsia="Times New Roman" w:hAnsi="Consolas" w:cs="Times New Roman"/>
-          <w:i/>
-          <w:color w:val="0070C0"/>
-          <w:sz w:val="20"/>
-          <w:szCs w:val="20"/>
-        </w:rPr>
-      </w:pPr>
-      <w:r>
-        <w:rPr>
-          <w:rFonts w:ascii="Consolas" w:eastAsia="Times New Roman" w:hAnsi="Consolas" w:cs="Times New Roman"/>
-          <w:i/>
-          <w:color w:val="0070C0"/>
-          <w:sz w:val="20"/>
-          <w:szCs w:val="20"/>
-        </w:rPr>
-        <w:t>PROD_WEIGHT     1</w:t>
-      </w:r>
-    </w:p>
-    <w:p>
-      <w:pPr>
-        <w:spacing w:after="0" w:line="240" w:lineRule="auto"/>
-        <w:rPr>
-          <w:rFonts w:ascii="Consolas" w:eastAsia="Times New Roman" w:hAnsi="Consolas" w:cs="Times New Roman"/>
-          <w:i/>
-          <w:color w:val="0070C0"/>
-          <w:sz w:val="20"/>
-          <w:szCs w:val="20"/>
-        </w:rPr>
-      </w:pPr>
-      <w:r>
-        <w:rPr>
-          <w:rFonts w:ascii="Consolas" w:eastAsia="Times New Roman" w:hAnsi="Consolas" w:cs="Times New Roman"/>
-          <w:i/>
-          <w:color w:val="0070C0"/>
-          <w:sz w:val="20"/>
-          <w:szCs w:val="20"/>
-        </w:rPr>
-        <w:t>SAT_PROFILE_WEIGHT      1</w:t>
-      </w:r>
-    </w:p>
-    <w:p>
-      <w:pPr>
-        <w:spacing w:after="0" w:line="240" w:lineRule="auto"/>
-        <w:rPr>
-          <w:rFonts w:ascii="Consolas" w:eastAsia="Times New Roman" w:hAnsi="Consolas" w:cs="Times New Roman"/>
-          <w:sz w:val="20"/>
-          <w:szCs w:val="20"/>
-          <w:lang w:val="en-AT"/>
-        </w:rPr>
-      </w:pPr>
-      <w:r>
-        <w:rPr>
-          <w:rFonts w:ascii="Consolas" w:eastAsia="Times New Roman" w:hAnsi="Consolas" w:cs="Times New Roman"/>
-          <w:sz w:val="20"/>
-          <w:szCs w:val="20"/>
-          <w:lang w:val="en-AT"/>
-        </w:rPr>
-        <w:t>Define the error of measurements, for normal history matching leave them as 0, for MCMC simulations use the relative error in percentages</w:t>
-      </w:r>
-    </w:p>
-    <w:p>
-      <w:pPr>
-        <w:spacing w:after="0" w:line="240" w:lineRule="auto"/>
-        <w:rPr>
-          <w:rFonts w:ascii="Consolas" w:eastAsia="Times New Roman" w:hAnsi="Consolas" w:cs="Times New Roman"/>
-          <w:i/>
-          <w:color w:val="0070C0"/>
-          <w:sz w:val="20"/>
-          <w:szCs w:val="20"/>
-        </w:rPr>
-      </w:pPr>
-      <w:r>
-        <w:rPr>
-          <w:rFonts w:ascii="Consolas" w:eastAsia="Times New Roman" w:hAnsi="Consolas" w:cs="Times New Roman"/>
-          <w:i/>
-          <w:color w:val="0070C0"/>
-          <w:sz w:val="20"/>
-          <w:szCs w:val="20"/>
-        </w:rPr>
-        <w:t>PDIF_ERROR      0</w:t>
-      </w:r>
-    </w:p>
-    <w:p>
-      <w:pPr>
-        <w:spacing w:after="0" w:line="240" w:lineRule="auto"/>
-        <w:rPr>
-          <w:rFonts w:ascii="Consolas" w:eastAsia="Times New Roman" w:hAnsi="Consolas" w:cs="Times New Roman"/>
-          <w:i/>
-          <w:color w:val="0070C0"/>
-          <w:sz w:val="20"/>
-          <w:szCs w:val="20"/>
-        </w:rPr>
-      </w:pPr>
-      <w:r>
-        <w:rPr>
-          <w:rFonts w:ascii="Consolas" w:eastAsia="Times New Roman" w:hAnsi="Consolas" w:cs="Times New Roman"/>
-          <w:i/>
-          <w:color w:val="0070C0"/>
-          <w:sz w:val="20"/>
-          <w:szCs w:val="20"/>
-        </w:rPr>
-        <w:t>SWAVG_ERROR     0</w:t>
-      </w:r>
-    </w:p>
-    <w:p>
-      <w:pPr>
-        <w:spacing w:after="0" w:line="240" w:lineRule="auto"/>
-        <w:rPr>
-          <w:rFonts w:ascii="Consolas" w:eastAsia="Times New Roman" w:hAnsi="Consolas" w:cs="Times New Roman"/>
-          <w:i/>
-          <w:color w:val="0070C0"/>
-          <w:sz w:val="20"/>
-          <w:szCs w:val="20"/>
-        </w:rPr>
-      </w:pPr>
-      <w:r>
-        <w:rPr>
-          <w:rFonts w:ascii="Consolas" w:eastAsia="Times New Roman" w:hAnsi="Consolas" w:cs="Times New Roman"/>
-          <w:i/>
-          <w:color w:val="0070C0"/>
-          <w:sz w:val="20"/>
-          <w:szCs w:val="20"/>
-        </w:rPr>
-        <w:t>PROD_ERROR      0</w:t>
-      </w:r>
-    </w:p>
-    <w:p>
-      <w:pPr>
-        <w:spacing w:after="0" w:line="240" w:lineRule="auto"/>
-        <w:rPr>
-          <w:rFonts w:ascii="Consolas" w:eastAsia="Times New Roman" w:hAnsi="Consolas" w:cs="Times New Roman"/>
-          <w:i/>
-          <w:color w:val="0070C0"/>
-          <w:sz w:val="20"/>
-          <w:szCs w:val="20"/>
-        </w:rPr>
-      </w:pPr>
-      <w:r>
-        <w:rPr>
-          <w:rFonts w:ascii="Consolas" w:eastAsia="Times New Roman" w:hAnsi="Consolas" w:cs="Times New Roman"/>
-          <w:i/>
-          <w:color w:val="0070C0"/>
-          <w:sz w:val="20"/>
-          <w:szCs w:val="20"/>
-        </w:rPr>
-        <w:t>SAT_PROFILE_ERROR       0</w:t>
-      </w:r>
-    </w:p>
-    <w:p>
-      <w:pPr>
-        <w:pStyle w:val="Heading1"/>
-        <w:rPr>
-          <w:rFonts w:eastAsia="Times New Roman"/>
-          <w:lang w:val="en-AT"/>
-        </w:rPr>
-      </w:pPr>
-      <w:r>
-        <w:rPr>
-          <w:rFonts w:eastAsia="Times New Roman"/>
-          <w:lang w:val="en-AT"/>
-        </w:rPr>
-        <w:t>History match configurations block</w:t>
-      </w:r>
-    </w:p>
-    <w:p>
-      <w:pPr>
-        <w:rPr>
-          <w:lang w:val="en-AT"/>
-        </w:rPr>
-      </w:pPr>
-      <w:r>
-        <w:rPr>
-          <w:lang w:val="en-AT"/>
-        </w:rPr>
-        <w:t>Starts with:</w:t>
-      </w:r>
-    </w:p>
-    <w:p>
-      <w:pPr>
-        <w:spacing w:after="0" w:line="240" w:lineRule="auto"/>
-        <w:rPr>
-          <w:rFonts w:ascii="Consolas" w:eastAsia="Times New Roman" w:hAnsi="Consolas" w:cs="Times New Roman"/>
-          <w:i/>
-          <w:color w:val="0070C0"/>
-          <w:sz w:val="20"/>
-          <w:szCs w:val="20"/>
-        </w:rPr>
-      </w:pPr>
-      <w:r>
-        <w:rPr>
-          <w:rFonts w:ascii="Consolas" w:eastAsia="Times New Roman" w:hAnsi="Consolas" w:cs="Times New Roman"/>
-          <w:i/>
-          <w:color w:val="0070C0"/>
-          <w:sz w:val="20"/>
-          <w:szCs w:val="20"/>
-        </w:rPr>
-        <w:t>#-------------------------------------------------</w:t>
-      </w:r>
-    </w:p>
-    <w:p>
-      <w:pPr>
-        <w:spacing w:after="0" w:line="240" w:lineRule="auto"/>
-        <w:rPr>
-          <w:rFonts w:ascii="Consolas" w:eastAsia="Times New Roman" w:hAnsi="Consolas" w:cs="Times New Roman"/>
-          <w:i/>
-          <w:color w:val="0070C0"/>
-          <w:sz w:val="20"/>
-          <w:szCs w:val="20"/>
-        </w:rPr>
-      </w:pPr>
-      <w:r>
-        <w:rPr>
-          <w:rFonts w:ascii="Consolas" w:eastAsia="Times New Roman" w:hAnsi="Consolas" w:cs="Times New Roman"/>
-          <w:i/>
-          <w:color w:val="0070C0"/>
-          <w:sz w:val="20"/>
-          <w:szCs w:val="20"/>
-        </w:rPr>
-        <w:t># HISTORY MATCH CONFIGURATIONS</w:t>
-      </w:r>
-    </w:p>
-    <w:p>
-      <w:pPr>
-        <w:spacing w:after="0" w:line="240" w:lineRule="auto"/>
-        <w:rPr>
-          <w:rFonts w:ascii="Consolas" w:eastAsia="Times New Roman" w:hAnsi="Consolas" w:cs="Times New Roman"/>
-          <w:i/>
-          <w:color w:val="0070C0"/>
-          <w:sz w:val="20"/>
-          <w:szCs w:val="20"/>
-        </w:rPr>
-      </w:pPr>
-      <w:r>
-        <w:rPr>
-          <w:rFonts w:ascii="Consolas" w:eastAsia="Times New Roman" w:hAnsi="Consolas" w:cs="Times New Roman"/>
-          <w:i/>
-          <w:color w:val="0070C0"/>
-          <w:sz w:val="20"/>
-          <w:szCs w:val="20"/>
-        </w:rPr>
-        <w:t>#-------------------------------------------------</w:t>
-      </w:r>
-    </w:p>
-    <w:p>
-      <w:pPr>
-        <w:spacing w:after="0" w:line="240" w:lineRule="auto"/>
-        <w:rPr>
-          <w:rFonts w:ascii="Consolas" w:eastAsia="Times New Roman" w:hAnsi="Consolas" w:cs="Times New Roman"/>
-          <w:sz w:val="20"/>
-          <w:szCs w:val="20"/>
-          <w:lang w:val="en-AT"/>
-        </w:rPr>
-      </w:pPr>
-      <w:r>
-        <w:rPr>
-          <w:rFonts w:ascii="Consolas" w:eastAsia="Times New Roman" w:hAnsi="Consolas" w:cs="Times New Roman"/>
-          <w:sz w:val="20"/>
-          <w:szCs w:val="20"/>
-          <w:lang w:val="en-AT"/>
-        </w:rPr>
-        <w:t>If activated uses parallel CPU computation</w:t>
-      </w:r>
-    </w:p>
-    <w:p>
-      <w:pPr>
-        <w:spacing w:after="0" w:line="240" w:lineRule="auto"/>
-        <w:rPr>
-          <w:rFonts w:ascii="Consolas" w:eastAsia="Times New Roman" w:hAnsi="Consolas" w:cs="Times New Roman"/>
-          <w:i/>
-          <w:color w:val="0070C0"/>
-          <w:sz w:val="20"/>
-          <w:szCs w:val="20"/>
-        </w:rPr>
-      </w:pPr>
-      <w:r>
-        <w:rPr>
-          <w:rFonts w:ascii="Consolas" w:eastAsia="Times New Roman" w:hAnsi="Consolas" w:cs="Times New Roman"/>
-          <w:i/>
-          <w:color w:val="0070C0"/>
-          <w:sz w:val="20"/>
-          <w:szCs w:val="20"/>
-        </w:rPr>
-        <w:t>USE_PARALLEL</w:t>
-      </w:r>
-    </w:p>
-    <w:p>
-      <w:pPr>
-        <w:spacing w:after="0" w:line="240" w:lineRule="auto"/>
-        <w:rPr>
-          <w:rFonts w:ascii="Consolas" w:eastAsia="Times New Roman" w:hAnsi="Consolas" w:cs="Times New Roman"/>
-          <w:sz w:val="20"/>
-          <w:szCs w:val="20"/>
-          <w:lang w:val="en-AT"/>
-        </w:rPr>
-      </w:pPr>
-      <w:r>
-        <w:rPr>
-          <w:rFonts w:ascii="Consolas" w:eastAsia="Times New Roman" w:hAnsi="Consolas" w:cs="Times New Roman"/>
-          <w:sz w:val="20"/>
-          <w:szCs w:val="20"/>
-          <w:lang w:val="en-AT"/>
-        </w:rPr>
-        <w:t xml:space="preserve">Parameters related to the </w:t>
-      </w:r>
-      <w:proofErr w:type="spellStart"/>
-      <w:r>
-        <w:rPr>
-          <w:rFonts w:ascii="Consolas" w:eastAsia="Times New Roman" w:hAnsi="Consolas" w:cs="Times New Roman"/>
-          <w:sz w:val="20"/>
-          <w:szCs w:val="20"/>
-          <w:lang w:val="en-AT"/>
-        </w:rPr>
-        <w:t>fmincon</w:t>
-      </w:r>
-      <w:proofErr w:type="spellEnd"/>
-      <w:r>
-        <w:rPr>
-          <w:rFonts w:ascii="Consolas" w:eastAsia="Times New Roman" w:hAnsi="Consolas" w:cs="Times New Roman"/>
-          <w:sz w:val="20"/>
-          <w:szCs w:val="20"/>
-          <w:lang w:val="en-AT"/>
-        </w:rPr>
-        <w:t xml:space="preserve"> function of MATLAB</w:t>
-      </w:r>
-    </w:p>
-    <w:p>
-      <w:pPr>
-        <w:spacing w:after="0" w:line="240" w:lineRule="auto"/>
-        <w:rPr>
-          <w:rFonts w:ascii="Consolas" w:eastAsia="Times New Roman" w:hAnsi="Consolas" w:cs="Times New Roman"/>
-          <w:i/>
-          <w:color w:val="0070C0"/>
-          <w:sz w:val="20"/>
-          <w:szCs w:val="20"/>
-        </w:rPr>
-      </w:pPr>
-      <w:r>
-        <w:rPr>
-          <w:rFonts w:ascii="Consolas" w:eastAsia="Times New Roman" w:hAnsi="Consolas" w:cs="Times New Roman"/>
-          <w:i/>
-          <w:color w:val="0070C0"/>
-          <w:sz w:val="20"/>
-          <w:szCs w:val="20"/>
-        </w:rPr>
-        <w:t>OPTIMALITY_TOLERANCE        1e-6</w:t>
-      </w:r>
-    </w:p>
-    <w:p>
-      <w:pPr>
-        <w:spacing w:after="0" w:line="240" w:lineRule="auto"/>
-        <w:rPr>
-          <w:rFonts w:ascii="Consolas" w:eastAsia="Times New Roman" w:hAnsi="Consolas" w:cs="Times New Roman"/>
-          <w:i/>
-          <w:color w:val="0070C0"/>
-          <w:sz w:val="20"/>
-          <w:szCs w:val="20"/>
-        </w:rPr>
-      </w:pPr>
-      <w:r>
-        <w:rPr>
-          <w:rFonts w:ascii="Consolas" w:eastAsia="Times New Roman" w:hAnsi="Consolas" w:cs="Times New Roman"/>
-          <w:i/>
-          <w:color w:val="0070C0"/>
-          <w:sz w:val="20"/>
-          <w:szCs w:val="20"/>
-        </w:rPr>
-        <w:t>STEP_TOLERANCE          1e-3</w:t>
-      </w:r>
-    </w:p>
-    <w:p>
-      <w:pPr>
-        <w:spacing w:after="0" w:line="240" w:lineRule="auto"/>
-        <w:rPr>
-          <w:rFonts w:ascii="Consolas" w:eastAsia="Times New Roman" w:hAnsi="Consolas" w:cs="Times New Roman"/>
-          <w:i/>
-          <w:color w:val="0070C0"/>
-          <w:sz w:val="20"/>
-          <w:szCs w:val="20"/>
-        </w:rPr>
-      </w:pPr>
-      <w:r>
-        <w:rPr>
-          <w:rFonts w:ascii="Consolas" w:eastAsia="Times New Roman" w:hAnsi="Consolas" w:cs="Times New Roman"/>
-          <w:i/>
-          <w:color w:val="0070C0"/>
-          <w:sz w:val="20"/>
-          <w:szCs w:val="20"/>
-        </w:rPr>
-        <w:t>MAX_FUNCTION_EVALUATIONS    6000</w:t>
-      </w:r>
-    </w:p>
-    <w:p>
-      <w:pPr>
-        <w:spacing w:after="0" w:line="240" w:lineRule="auto"/>
-        <w:rPr>
-          <w:rFonts w:ascii="Consolas" w:eastAsia="Times New Roman" w:hAnsi="Consolas" w:cs="Times New Roman"/>
-          <w:i/>
-          <w:color w:val="0070C0"/>
-          <w:sz w:val="20"/>
-          <w:szCs w:val="20"/>
-        </w:rPr>
-      </w:pPr>
-      <w:r>
-        <w:rPr>
-          <w:rFonts w:ascii="Consolas" w:eastAsia="Times New Roman" w:hAnsi="Consolas" w:cs="Times New Roman"/>
-          <w:i/>
-          <w:color w:val="0070C0"/>
-          <w:sz w:val="20"/>
-          <w:szCs w:val="20"/>
-        </w:rPr>
-        <w:t>SCALE_PROBLEM</w:t>
-      </w:r>
-    </w:p>
-    <w:p>
-      <w:pPr>
-        <w:spacing w:after="0" w:line="240" w:lineRule="auto"/>
-        <w:rPr>
-          <w:rFonts w:ascii="Consolas" w:eastAsia="Times New Roman" w:hAnsi="Consolas" w:cs="Times New Roman"/>
-          <w:sz w:val="20"/>
-          <w:szCs w:val="20"/>
-          <w:lang w:val="en-AT"/>
-        </w:rPr>
-      </w:pPr>
-      <w:r>
-        <w:rPr>
-          <w:rFonts w:ascii="Consolas" w:eastAsia="Times New Roman" w:hAnsi="Consolas" w:cs="Times New Roman"/>
-          <w:sz w:val="20"/>
-          <w:szCs w:val="20"/>
-          <w:lang w:val="en-AT"/>
-        </w:rPr>
-        <w:t>Can use normal here for single history of 1 experiment and Simultaneous to history match 2 experiments at the same time e.g. SS + CENT</w:t>
-      </w:r>
-    </w:p>
-    <w:p>
-      <w:pPr>
-        <w:spacing w:after="0" w:line="240" w:lineRule="auto"/>
-        <w:rPr>
-          <w:rFonts w:ascii="Consolas" w:eastAsia="Times New Roman" w:hAnsi="Consolas" w:cs="Times New Roman"/>
-          <w:i/>
-          <w:color w:val="0070C0"/>
-          <w:sz w:val="20"/>
-          <w:szCs w:val="20"/>
-        </w:rPr>
-      </w:pPr>
-      <w:r>
-        <w:rPr>
-          <w:rFonts w:ascii="Consolas" w:eastAsia="Times New Roman" w:hAnsi="Consolas" w:cs="Times New Roman"/>
-          <w:i/>
-          <w:color w:val="0070C0"/>
-          <w:sz w:val="20"/>
-          <w:szCs w:val="20"/>
-        </w:rPr>
-        <w:t>OBJECTIVE_FUNCTION_TYPE    normal</w:t>
-      </w:r>
-    </w:p>
-    <w:p>
-      <w:pPr>
-        <w:spacing w:after="0" w:line="240" w:lineRule="auto"/>
-        <w:rPr>
-          <w:rFonts w:ascii="Consolas" w:eastAsia="Times New Roman" w:hAnsi="Consolas" w:cs="Times New Roman"/>
-          <w:sz w:val="20"/>
-          <w:szCs w:val="20"/>
-          <w:lang w:val="en-AT"/>
-        </w:rPr>
-      </w:pPr>
-      <w:r>
-        <w:rPr>
-          <w:rFonts w:ascii="Consolas" w:eastAsia="Times New Roman" w:hAnsi="Consolas" w:cs="Times New Roman"/>
-          <w:sz w:val="20"/>
-          <w:szCs w:val="20"/>
-          <w:lang w:val="en-AT"/>
-        </w:rPr>
-        <w:t>Directory of the second experiment setting file to history match</w:t>
-      </w:r>
-    </w:p>
-    <w:p>
-      <w:pPr>
-        <w:spacing w:after="0" w:line="240" w:lineRule="auto"/>
-        <w:rPr>
-          <w:rFonts w:ascii="Consolas" w:eastAsia="Times New Roman" w:hAnsi="Consolas" w:cs="Times New Roman"/>
-          <w:i/>
-          <w:color w:val="0070C0"/>
-          <w:sz w:val="20"/>
-          <w:szCs w:val="20"/>
-        </w:rPr>
-      </w:pPr>
-      <w:r>
-        <w:rPr>
-          <w:rFonts w:ascii="Consolas" w:eastAsia="Times New Roman" w:hAnsi="Consolas" w:cs="Times New Roman"/>
-          <w:i/>
-          <w:color w:val="0070C0"/>
-          <w:sz w:val="20"/>
-          <w:szCs w:val="20"/>
-        </w:rPr>
-        <w:t>CENT_FILE_NAME      ABC.txt</w:t>
-      </w:r>
-    </w:p>
-    <w:p>
-      <w:pPr>
-        <w:spacing w:after="0" w:line="240" w:lineRule="auto"/>
-        <w:rPr>
-          <w:rFonts w:ascii="Consolas" w:eastAsia="Times New Roman" w:hAnsi="Consolas" w:cs="Times New Roman"/>
-          <w:i/>
-          <w:color w:val="0070C0"/>
-          <w:sz w:val="20"/>
-          <w:szCs w:val="20"/>
-        </w:rPr>
-      </w:pPr>
-      <w:r>
-        <w:rPr>
-          <w:rFonts w:ascii="Consolas" w:eastAsia="Times New Roman" w:hAnsi="Consolas" w:cs="Times New Roman"/>
-          <w:i/>
-          <w:color w:val="0070C0"/>
-          <w:sz w:val="20"/>
-          <w:szCs w:val="20"/>
-        </w:rPr>
-        <w:t>CENT_FILE_PATH      C:\Users\Omidreza\Documents\GitHub\SCAL</w:t>
-      </w:r>
-    </w:p>
-    <w:p>
-      <w:pPr>
-        <w:spacing w:after="0" w:line="240" w:lineRule="auto"/>
-        <w:rPr>
-          <w:rFonts w:ascii="Consolas" w:eastAsia="Times New Roman" w:hAnsi="Consolas" w:cs="Times New Roman"/>
-          <w:sz w:val="20"/>
-          <w:szCs w:val="20"/>
-          <w:lang w:val="en-AT"/>
-        </w:rPr>
-      </w:pPr>
-      <w:r>
-        <w:rPr>
-          <w:rFonts w:ascii="Consolas" w:eastAsia="Times New Roman" w:hAnsi="Consolas" w:cs="Times New Roman"/>
-          <w:sz w:val="20"/>
-          <w:szCs w:val="20"/>
-          <w:lang w:val="en-AT"/>
-        </w:rPr>
-        <w:t xml:space="preserve">History match algorithm for </w:t>
-      </w:r>
-      <w:proofErr w:type="spellStart"/>
-      <w:r>
-        <w:rPr>
-          <w:rFonts w:ascii="Consolas" w:eastAsia="Times New Roman" w:hAnsi="Consolas" w:cs="Times New Roman"/>
-          <w:sz w:val="20"/>
-          <w:szCs w:val="20"/>
-          <w:lang w:val="en-AT"/>
-        </w:rPr>
-        <w:t>fmincon</w:t>
-      </w:r>
-      <w:proofErr w:type="spellEnd"/>
-      <w:r>
-        <w:rPr>
-          <w:rFonts w:ascii="Consolas" w:eastAsia="Times New Roman" w:hAnsi="Consolas" w:cs="Times New Roman"/>
-          <w:sz w:val="20"/>
-          <w:szCs w:val="20"/>
-          <w:lang w:val="en-AT"/>
-        </w:rPr>
-        <w:t xml:space="preserve"> (e.g. active-set, interior-point) or can use </w:t>
-      </w:r>
-      <w:proofErr w:type="spellStart"/>
-      <w:r>
-        <w:rPr>
-          <w:rFonts w:ascii="Consolas" w:eastAsia="Times New Roman" w:hAnsi="Consolas" w:cs="Times New Roman"/>
-          <w:sz w:val="20"/>
-          <w:szCs w:val="20"/>
-          <w:lang w:val="en-AT"/>
-        </w:rPr>
-        <w:t>ga</w:t>
-      </w:r>
-      <w:proofErr w:type="spellEnd"/>
-      <w:r>
-        <w:rPr>
-          <w:rFonts w:ascii="Consolas" w:eastAsia="Times New Roman" w:hAnsi="Consolas" w:cs="Times New Roman"/>
-          <w:sz w:val="20"/>
-          <w:szCs w:val="20"/>
-          <w:lang w:val="en-AT"/>
-        </w:rPr>
-        <w:t>-multi-obj for multi objective optimization with genetic algorithm</w:t>
-      </w:r>
-    </w:p>
-    <w:p>
-      <w:pPr>
-        <w:spacing w:after="0" w:line="240" w:lineRule="auto"/>
-        <w:rPr>
-          <w:rFonts w:ascii="Consolas" w:eastAsia="Times New Roman" w:hAnsi="Consolas" w:cs="Times New Roman"/>
-          <w:i/>
-          <w:color w:val="0070C0"/>
-          <w:sz w:val="20"/>
-          <w:szCs w:val="20"/>
-        </w:rPr>
-      </w:pPr>
-      <w:r>
-        <w:rPr>
-          <w:rFonts w:ascii="Consolas" w:eastAsia="Times New Roman" w:hAnsi="Consolas" w:cs="Times New Roman"/>
-          <w:i/>
-          <w:color w:val="0070C0"/>
-          <w:sz w:val="20"/>
-          <w:szCs w:val="20"/>
-        </w:rPr>
-        <w:t>HISTORYMATCH_ALGORITHM      active-set</w:t>
-      </w:r>
-    </w:p>
-    <w:p>
-      <w:pPr>
-        <w:pStyle w:val="Heading1"/>
-        <w:rPr>
-          <w:rFonts w:eastAsia="Times New Roman"/>
-          <w:lang w:val="en-AT"/>
-        </w:rPr>
-      </w:pPr>
-      <w:r>
-        <w:rPr>
-          <w:rFonts w:eastAsia="Times New Roman"/>
-          <w:lang w:val="en-AT"/>
-        </w:rPr>
-        <w:lastRenderedPageBreak/>
-        <w:t>MCMC configurations block</w:t>
-      </w:r>
-    </w:p>
-    <w:p>
-      <w:pPr>
-        <w:rPr>
-          <w:lang w:val="en-AT"/>
-        </w:rPr>
-      </w:pPr>
-      <w:r>
-        <w:rPr>
-          <w:lang w:val="en-AT"/>
-        </w:rPr>
-        <w:t>Starts with</w:t>
-      </w:r>
-    </w:p>
-    <w:p>
-      <w:pPr>
-        <w:spacing w:after="0" w:line="240" w:lineRule="auto"/>
-        <w:rPr>
-          <w:rFonts w:ascii="Consolas" w:eastAsia="Times New Roman" w:hAnsi="Consolas" w:cs="Times New Roman"/>
-          <w:i/>
-          <w:color w:val="0070C0"/>
-          <w:sz w:val="20"/>
-          <w:szCs w:val="20"/>
-        </w:rPr>
-      </w:pPr>
-      <w:r>
-        <w:rPr>
-          <w:rFonts w:ascii="Consolas" w:eastAsia="Times New Roman" w:hAnsi="Consolas" w:cs="Times New Roman"/>
-          <w:i/>
-          <w:color w:val="0070C0"/>
-          <w:sz w:val="20"/>
-          <w:szCs w:val="20"/>
-        </w:rPr>
-        <w:t>#-------------------------------------------------</w:t>
-      </w:r>
-    </w:p>
-    <w:p>
-      <w:pPr>
-        <w:spacing w:after="0" w:line="240" w:lineRule="auto"/>
-        <w:rPr>
-          <w:rFonts w:ascii="Consolas" w:eastAsia="Times New Roman" w:hAnsi="Consolas" w:cs="Times New Roman"/>
-          <w:i/>
-          <w:color w:val="0070C0"/>
-          <w:sz w:val="20"/>
-          <w:szCs w:val="20"/>
-        </w:rPr>
-      </w:pPr>
-      <w:r>
-        <w:rPr>
-          <w:rFonts w:ascii="Consolas" w:eastAsia="Times New Roman" w:hAnsi="Consolas" w:cs="Times New Roman"/>
-          <w:i/>
-          <w:color w:val="0070C0"/>
-          <w:sz w:val="20"/>
-          <w:szCs w:val="20"/>
-        </w:rPr>
-        <w:t># MCMC SPECIFIC CONFIGURATIONS</w:t>
-      </w:r>
-    </w:p>
-    <w:p>
-      <w:pPr>
-        <w:spacing w:after="0" w:line="240" w:lineRule="auto"/>
-        <w:rPr>
-          <w:rFonts w:ascii="Consolas" w:eastAsia="Times New Roman" w:hAnsi="Consolas" w:cs="Times New Roman"/>
-          <w:i/>
-          <w:color w:val="0070C0"/>
-          <w:sz w:val="20"/>
-          <w:szCs w:val="20"/>
-        </w:rPr>
-      </w:pPr>
-      <w:r>
-        <w:rPr>
-          <w:rFonts w:ascii="Consolas" w:eastAsia="Times New Roman" w:hAnsi="Consolas" w:cs="Times New Roman"/>
-          <w:i/>
-          <w:color w:val="0070C0"/>
-          <w:sz w:val="20"/>
-          <w:szCs w:val="20"/>
-        </w:rPr>
-        <w:t>#-------------------------------------------------</w:t>
-      </w:r>
-    </w:p>
-    <w:p>
-      <w:pPr>
-        <w:spacing w:after="0" w:line="240" w:lineRule="auto"/>
-        <w:rPr>
-          <w:rFonts w:ascii="Consolas" w:eastAsia="Times New Roman" w:hAnsi="Consolas" w:cs="Times New Roman"/>
-          <w:sz w:val="20"/>
-          <w:szCs w:val="20"/>
-          <w:lang w:val="en-AT"/>
-        </w:rPr>
-      </w:pPr>
-      <w:r>
-        <w:rPr>
-          <w:rFonts w:ascii="Consolas" w:eastAsia="Times New Roman" w:hAnsi="Consolas" w:cs="Times New Roman"/>
-          <w:sz w:val="20"/>
-          <w:szCs w:val="20"/>
-          <w:lang w:val="en-AT"/>
-        </w:rPr>
-        <w:t xml:space="preserve">Here we set the settings for monte </w:t>
-      </w:r>
-      <w:proofErr w:type="spellStart"/>
-      <w:r>
-        <w:rPr>
-          <w:rFonts w:ascii="Consolas" w:eastAsia="Times New Roman" w:hAnsi="Consolas" w:cs="Times New Roman"/>
-          <w:sz w:val="20"/>
-          <w:szCs w:val="20"/>
-          <w:lang w:val="en-AT"/>
-        </w:rPr>
-        <w:t>carlo</w:t>
-      </w:r>
-      <w:proofErr w:type="spellEnd"/>
-      <w:r>
-        <w:rPr>
-          <w:rFonts w:ascii="Consolas" w:eastAsia="Times New Roman" w:hAnsi="Consolas" w:cs="Times New Roman"/>
-          <w:sz w:val="20"/>
-          <w:szCs w:val="20"/>
-          <w:lang w:val="en-AT"/>
-        </w:rPr>
-        <w:t xml:space="preserve"> (MCMC) simulations with </w:t>
-      </w:r>
-      <w:proofErr w:type="spellStart"/>
-      <w:r>
-        <w:rPr>
-          <w:rFonts w:ascii="Consolas" w:eastAsia="Times New Roman" w:hAnsi="Consolas" w:cs="Times New Roman"/>
-          <w:sz w:val="20"/>
-          <w:szCs w:val="20"/>
-          <w:lang w:val="en-AT"/>
-        </w:rPr>
-        <w:t>paramonte</w:t>
-      </w:r>
-      <w:proofErr w:type="spellEnd"/>
-      <w:r>
-        <w:rPr>
-          <w:rFonts w:ascii="Consolas" w:eastAsia="Times New Roman" w:hAnsi="Consolas" w:cs="Times New Roman"/>
-          <w:sz w:val="20"/>
-          <w:szCs w:val="20"/>
-          <w:lang w:val="en-AT"/>
-        </w:rPr>
-        <w:t xml:space="preserve"> package</w:t>
+        </w:rPr>
+        <w:t>make sure to activate this option before activating the parameters below.</w:t>
       </w:r>
       <w:bookmarkStart w:id="0" w:name="_GoBack"/>
       <w:bookmarkEnd w:id="0"/>
+    </w:p>
+    <w:p>
+      <w:pPr>
+        <w:spacing w:after="0" w:line="240" w:lineRule="auto"/>
+        <w:rPr>
+          <w:rFonts w:ascii="Consolas" w:eastAsia="Times New Roman" w:hAnsi="Consolas" w:cs="Times New Roman"/>
+          <w:i/>
+          <w:color w:val="0070C0"/>
+          <w:sz w:val="20"/>
+          <w:szCs w:val="20"/>
+        </w:rPr>
+      </w:pPr>
+      <w:r>
+        <w:rPr>
+          <w:rFonts w:ascii="Consolas" w:eastAsia="Times New Roman" w:hAnsi="Consolas" w:cs="Times New Roman"/>
+          <w:i/>
+          <w:color w:val="0070C0"/>
+          <w:sz w:val="20"/>
+          <w:szCs w:val="20"/>
+        </w:rPr>
+        <w:t>TIME</w:t>
+      </w:r>
+    </w:p>
+    <w:p>
+      <w:pPr>
+        <w:spacing w:after="0" w:line="240" w:lineRule="auto"/>
+        <w:rPr>
+          <w:rFonts w:ascii="Consolas" w:eastAsia="Times New Roman" w:hAnsi="Consolas" w:cs="Times New Roman"/>
+          <w:sz w:val="20"/>
+          <w:szCs w:val="20"/>
+          <w:lang w:val="en-AT"/>
+        </w:rPr>
+      </w:pPr>
+      <w:r>
+        <w:rPr>
+          <w:rFonts w:ascii="Consolas" w:eastAsia="Times New Roman" w:hAnsi="Consolas" w:cs="Times New Roman"/>
+          <w:sz w:val="20"/>
+          <w:szCs w:val="20"/>
+          <w:lang w:val="en-AT"/>
+        </w:rPr>
+        <w:t>Average water saturation</w:t>
+      </w:r>
+    </w:p>
+    <w:p>
+      <w:pPr>
+        <w:spacing w:after="0" w:line="240" w:lineRule="auto"/>
+        <w:rPr>
+          <w:rFonts w:ascii="Consolas" w:eastAsia="Times New Roman" w:hAnsi="Consolas" w:cs="Times New Roman"/>
+          <w:i/>
+          <w:color w:val="0070C0"/>
+          <w:sz w:val="20"/>
+          <w:szCs w:val="20"/>
+        </w:rPr>
+      </w:pPr>
+      <w:r>
+        <w:rPr>
+          <w:rFonts w:ascii="Consolas" w:eastAsia="Times New Roman" w:hAnsi="Consolas" w:cs="Times New Roman"/>
+          <w:i/>
+          <w:color w:val="0070C0"/>
+          <w:sz w:val="20"/>
+          <w:szCs w:val="20"/>
+        </w:rPr>
+        <w:t>SWAVG</w:t>
+      </w:r>
+    </w:p>
+    <w:p>
+      <w:pPr>
+        <w:spacing w:after="0" w:line="240" w:lineRule="auto"/>
+        <w:rPr>
+          <w:rFonts w:ascii="Consolas" w:eastAsia="Times New Roman" w:hAnsi="Consolas" w:cs="Times New Roman"/>
+          <w:sz w:val="20"/>
+          <w:szCs w:val="20"/>
+          <w:lang w:val="en-AT"/>
+        </w:rPr>
+      </w:pPr>
+      <w:r>
+        <w:rPr>
+          <w:rFonts w:ascii="Consolas" w:eastAsia="Times New Roman" w:hAnsi="Consolas" w:cs="Times New Roman"/>
+          <w:sz w:val="20"/>
+          <w:szCs w:val="20"/>
+          <w:lang w:val="en-AT"/>
+        </w:rPr>
+        <w:t>Injection and production rates</w:t>
+      </w:r>
+    </w:p>
+    <w:p>
+      <w:pPr>
+        <w:spacing w:after="0" w:line="240" w:lineRule="auto"/>
+        <w:rPr>
+          <w:rFonts w:ascii="Consolas" w:eastAsia="Times New Roman" w:hAnsi="Consolas" w:cs="Times New Roman"/>
+          <w:i/>
+          <w:color w:val="0070C0"/>
+          <w:sz w:val="20"/>
+          <w:szCs w:val="20"/>
+        </w:rPr>
+      </w:pPr>
+      <w:r>
+        <w:rPr>
+          <w:rFonts w:ascii="Consolas" w:eastAsia="Times New Roman" w:hAnsi="Consolas" w:cs="Times New Roman"/>
+          <w:i/>
+          <w:color w:val="0070C0"/>
+          <w:sz w:val="20"/>
+          <w:szCs w:val="20"/>
+        </w:rPr>
+        <w:t>INJ</w:t>
+      </w:r>
+    </w:p>
+    <w:p>
+      <w:pPr>
+        <w:spacing w:after="0" w:line="240" w:lineRule="auto"/>
+        <w:rPr>
+          <w:rFonts w:ascii="Consolas" w:eastAsia="Times New Roman" w:hAnsi="Consolas" w:cs="Times New Roman"/>
+          <w:i/>
+          <w:color w:val="0070C0"/>
+          <w:sz w:val="20"/>
+          <w:szCs w:val="20"/>
+        </w:rPr>
+      </w:pPr>
+      <w:r>
+        <w:rPr>
+          <w:rFonts w:ascii="Consolas" w:eastAsia="Times New Roman" w:hAnsi="Consolas" w:cs="Times New Roman"/>
+          <w:i/>
+          <w:color w:val="0070C0"/>
+          <w:sz w:val="20"/>
+          <w:szCs w:val="20"/>
+        </w:rPr>
+        <w:t>PROD</w:t>
+      </w:r>
+    </w:p>
+    <w:p>
+      <w:pPr>
+        <w:spacing w:after="0" w:line="240" w:lineRule="auto"/>
+        <w:rPr>
+          <w:rFonts w:ascii="Consolas" w:eastAsia="Times New Roman" w:hAnsi="Consolas" w:cs="Times New Roman"/>
+          <w:i/>
+          <w:color w:val="0070C0"/>
+          <w:sz w:val="20"/>
+          <w:szCs w:val="20"/>
+        </w:rPr>
+      </w:pPr>
+      <w:r>
+        <w:rPr>
+          <w:rFonts w:ascii="Consolas" w:eastAsia="Times New Roman" w:hAnsi="Consolas" w:cs="Times New Roman"/>
+          <w:i/>
+          <w:color w:val="0070C0"/>
+          <w:sz w:val="20"/>
+          <w:szCs w:val="20"/>
+        </w:rPr>
+        <w:t>DELTAP</w:t>
+      </w:r>
+    </w:p>
+    <w:p>
+      <w:pPr>
+        <w:pStyle w:val="Heading1"/>
+        <w:rPr>
+          <w:rFonts w:eastAsia="Times New Roman"/>
+          <w:lang w:val="en-AT"/>
+        </w:rPr>
+      </w:pPr>
+      <w:r>
+        <w:rPr>
+          <w:rFonts w:eastAsia="Times New Roman"/>
+          <w:lang w:val="en-AT"/>
+        </w:rPr>
+        <w:t>Objective function configurations block</w:t>
+      </w:r>
+    </w:p>
+    <w:p>
+      <w:pPr>
+        <w:rPr>
+          <w:lang w:val="en-AT"/>
+        </w:rPr>
+      </w:pPr>
+      <w:r>
+        <w:rPr>
+          <w:lang w:val="en-AT"/>
+        </w:rPr>
+        <w:t>Starts with</w:t>
+      </w:r>
+    </w:p>
+    <w:p>
+      <w:pPr>
+        <w:spacing w:after="0" w:line="240" w:lineRule="auto"/>
+        <w:rPr>
+          <w:rFonts w:ascii="Consolas" w:eastAsia="Times New Roman" w:hAnsi="Consolas" w:cs="Times New Roman"/>
+          <w:i/>
+          <w:color w:val="0070C0"/>
+          <w:sz w:val="20"/>
+          <w:szCs w:val="20"/>
+        </w:rPr>
+      </w:pPr>
+      <w:r>
+        <w:rPr>
+          <w:rFonts w:ascii="Consolas" w:eastAsia="Times New Roman" w:hAnsi="Consolas" w:cs="Times New Roman"/>
+          <w:i/>
+          <w:color w:val="0070C0"/>
+          <w:sz w:val="20"/>
+          <w:szCs w:val="20"/>
+        </w:rPr>
+        <w:t>#-------------------------------------------------</w:t>
+      </w:r>
+    </w:p>
+    <w:p>
+      <w:pPr>
+        <w:spacing w:after="0" w:line="240" w:lineRule="auto"/>
+        <w:rPr>
+          <w:rFonts w:ascii="Consolas" w:eastAsia="Times New Roman" w:hAnsi="Consolas" w:cs="Times New Roman"/>
+          <w:i/>
+          <w:color w:val="0070C0"/>
+          <w:sz w:val="20"/>
+          <w:szCs w:val="20"/>
+        </w:rPr>
+      </w:pPr>
+      <w:r>
+        <w:rPr>
+          <w:rFonts w:ascii="Consolas" w:eastAsia="Times New Roman" w:hAnsi="Consolas" w:cs="Times New Roman"/>
+          <w:i/>
+          <w:color w:val="0070C0"/>
+          <w:sz w:val="20"/>
+          <w:szCs w:val="20"/>
+        </w:rPr>
+        <w:t># OBJECTIVE FUNCTION CONFIGURATIONS</w:t>
+      </w:r>
+    </w:p>
+    <w:p>
+      <w:pPr>
+        <w:spacing w:after="0" w:line="240" w:lineRule="auto"/>
+        <w:rPr>
+          <w:rFonts w:ascii="Consolas" w:eastAsia="Times New Roman" w:hAnsi="Consolas" w:cs="Times New Roman"/>
+          <w:i/>
+          <w:color w:val="0070C0"/>
+          <w:sz w:val="20"/>
+          <w:szCs w:val="20"/>
+        </w:rPr>
+      </w:pPr>
+      <w:r>
+        <w:rPr>
+          <w:rFonts w:ascii="Consolas" w:eastAsia="Times New Roman" w:hAnsi="Consolas" w:cs="Times New Roman"/>
+          <w:i/>
+          <w:color w:val="0070C0"/>
+          <w:sz w:val="20"/>
+          <w:szCs w:val="20"/>
+        </w:rPr>
+        <w:lastRenderedPageBreak/>
+        <w:t>#-------------------------------------------------</w:t>
+      </w:r>
+    </w:p>
+    <w:p>
+      <w:pPr>
+        <w:spacing w:after="0" w:line="240" w:lineRule="auto"/>
+        <w:rPr>
+          <w:rFonts w:ascii="Consolas" w:eastAsia="Times New Roman" w:hAnsi="Consolas" w:cs="Times New Roman"/>
+          <w:sz w:val="20"/>
+          <w:szCs w:val="20"/>
+          <w:lang w:val="en-AT"/>
+        </w:rPr>
+      </w:pPr>
+      <w:r>
+        <w:rPr>
+          <w:rFonts w:ascii="Consolas" w:eastAsia="Times New Roman" w:hAnsi="Consolas" w:cs="Times New Roman"/>
+          <w:sz w:val="20"/>
+          <w:szCs w:val="20"/>
+          <w:lang w:val="en-AT"/>
+        </w:rPr>
+        <w:t>Settings the configurations for history match simulations</w:t>
+      </w:r>
+    </w:p>
+    <w:p>
+      <w:pPr>
+        <w:spacing w:after="0" w:line="240" w:lineRule="auto"/>
+        <w:rPr>
+          <w:rFonts w:ascii="Consolas" w:eastAsia="Times New Roman" w:hAnsi="Consolas" w:cs="Times New Roman"/>
+          <w:sz w:val="20"/>
+          <w:szCs w:val="20"/>
+          <w:lang w:val="en-AT"/>
+        </w:rPr>
+      </w:pPr>
+      <w:r>
+        <w:rPr>
+          <w:rFonts w:ascii="Consolas" w:eastAsia="Times New Roman" w:hAnsi="Consolas" w:cs="Times New Roman"/>
+          <w:sz w:val="20"/>
+          <w:szCs w:val="20"/>
+          <w:lang w:val="en-AT"/>
+        </w:rPr>
+        <w:t>The excel directory to input initial point, and boundaries for KR/PC parameters to iterate upon</w:t>
+      </w:r>
+    </w:p>
+    <w:p>
+      <w:pPr>
+        <w:spacing w:after="0" w:line="240" w:lineRule="auto"/>
+        <w:rPr>
+          <w:rFonts w:ascii="Consolas" w:eastAsia="Times New Roman" w:hAnsi="Consolas" w:cs="Times New Roman"/>
+          <w:i/>
+          <w:color w:val="0070C0"/>
+          <w:sz w:val="20"/>
+          <w:szCs w:val="20"/>
+        </w:rPr>
+      </w:pPr>
+      <w:r>
+        <w:rPr>
+          <w:rFonts w:ascii="Consolas" w:eastAsia="Times New Roman" w:hAnsi="Consolas" w:cs="Times New Roman"/>
+          <w:i/>
+          <w:color w:val="0070C0"/>
+          <w:sz w:val="20"/>
+          <w:szCs w:val="20"/>
+        </w:rPr>
+        <w:t>EXCEL_FILE_NAME    kr_modified_corey.xlsx</w:t>
+      </w:r>
+    </w:p>
+    <w:p>
+      <w:pPr>
+        <w:spacing w:after="0" w:line="240" w:lineRule="auto"/>
+        <w:rPr>
+          <w:rFonts w:ascii="Consolas" w:eastAsia="Times New Roman" w:hAnsi="Consolas" w:cs="Times New Roman"/>
+          <w:i/>
+          <w:color w:val="0070C0"/>
+          <w:sz w:val="20"/>
+          <w:szCs w:val="20"/>
+        </w:rPr>
+      </w:pPr>
+      <w:r>
+        <w:rPr>
+          <w:rFonts w:ascii="Consolas" w:eastAsia="Times New Roman" w:hAnsi="Consolas" w:cs="Times New Roman"/>
+          <w:i/>
+          <w:color w:val="0070C0"/>
+          <w:sz w:val="20"/>
+          <w:szCs w:val="20"/>
+        </w:rPr>
+        <w:t xml:space="preserve">EXCEL_FILE_PATH  </w:t>
+      </w:r>
+      <w:proofErr w:type="gramStart"/>
+      <w:r>
+        <w:rPr>
+          <w:rFonts w:ascii="Consolas" w:eastAsia="Times New Roman" w:hAnsi="Consolas" w:cs="Times New Roman"/>
+          <w:i/>
+          <w:color w:val="0070C0"/>
+          <w:sz w:val="20"/>
+          <w:szCs w:val="20"/>
+        </w:rPr>
+        <w:t xml:space="preserve">  .</w:t>
+      </w:r>
+      <w:proofErr w:type="gramEnd"/>
+      <w:r>
+        <w:rPr>
+          <w:rFonts w:ascii="Consolas" w:eastAsia="Times New Roman" w:hAnsi="Consolas" w:cs="Times New Roman"/>
+          <w:i/>
+          <w:color w:val="0070C0"/>
+          <w:sz w:val="20"/>
+          <w:szCs w:val="20"/>
+        </w:rPr>
+        <w:t>\App\</w:t>
+      </w:r>
+      <w:proofErr w:type="spellStart"/>
+      <w:r>
+        <w:rPr>
+          <w:rFonts w:ascii="Consolas" w:eastAsia="Times New Roman" w:hAnsi="Consolas" w:cs="Times New Roman"/>
+          <w:i/>
+          <w:color w:val="0070C0"/>
+          <w:sz w:val="20"/>
+          <w:szCs w:val="20"/>
+        </w:rPr>
+        <w:t>Input_templates_for_SCAL_history_match</w:t>
+      </w:r>
+      <w:proofErr w:type="spellEnd"/>
+    </w:p>
+    <w:p>
+      <w:pPr>
+        <w:spacing w:after="0" w:line="240" w:lineRule="auto"/>
+        <w:rPr>
+          <w:rFonts w:ascii="Consolas" w:eastAsia="Times New Roman" w:hAnsi="Consolas" w:cs="Times New Roman"/>
+          <w:sz w:val="20"/>
+          <w:szCs w:val="20"/>
+          <w:lang w:val="en-AT"/>
+        </w:rPr>
+      </w:pPr>
+      <w:r>
+        <w:rPr>
+          <w:rFonts w:ascii="Consolas" w:eastAsia="Times New Roman" w:hAnsi="Consolas" w:cs="Times New Roman"/>
+          <w:sz w:val="20"/>
+          <w:szCs w:val="20"/>
+          <w:lang w:val="en-AT"/>
+        </w:rPr>
+        <w:t>If activated, the history matching is started from n random points within the boundary (defined in the random number keyword below) points, to increase the chance of finding the global minimum</w:t>
+      </w:r>
+    </w:p>
+    <w:p>
+      <w:pPr>
+        <w:spacing w:after="0" w:line="240" w:lineRule="auto"/>
+        <w:rPr>
+          <w:rFonts w:ascii="Consolas" w:eastAsia="Times New Roman" w:hAnsi="Consolas" w:cs="Times New Roman"/>
+          <w:i/>
+          <w:color w:val="0070C0"/>
+          <w:sz w:val="20"/>
+          <w:szCs w:val="20"/>
+        </w:rPr>
+      </w:pPr>
+      <w:r>
+        <w:rPr>
+          <w:rFonts w:ascii="Consolas" w:eastAsia="Times New Roman" w:hAnsi="Consolas" w:cs="Times New Roman"/>
+          <w:i/>
+          <w:color w:val="0070C0"/>
+          <w:sz w:val="20"/>
+          <w:szCs w:val="20"/>
+        </w:rPr>
+        <w:t xml:space="preserve">MULTIPOINT         </w:t>
+      </w:r>
+    </w:p>
+    <w:p>
+      <w:pPr>
+        <w:spacing w:after="0" w:line="240" w:lineRule="auto"/>
+        <w:rPr>
+          <w:rFonts w:ascii="Consolas" w:eastAsia="Times New Roman" w:hAnsi="Consolas" w:cs="Times New Roman"/>
+          <w:i/>
+          <w:color w:val="0070C0"/>
+          <w:sz w:val="20"/>
+          <w:szCs w:val="20"/>
+        </w:rPr>
+      </w:pPr>
+      <w:r>
+        <w:rPr>
+          <w:rFonts w:ascii="Consolas" w:eastAsia="Times New Roman" w:hAnsi="Consolas" w:cs="Times New Roman"/>
+          <w:i/>
+          <w:color w:val="0070C0"/>
+          <w:sz w:val="20"/>
+          <w:szCs w:val="20"/>
+        </w:rPr>
+        <w:t>MULTIPOINT_RANDOM_NUMBERS      10</w:t>
+      </w:r>
+    </w:p>
+    <w:p>
+      <w:pPr>
+        <w:spacing w:after="0" w:line="240" w:lineRule="auto"/>
+        <w:rPr>
+          <w:rFonts w:ascii="Consolas" w:eastAsia="Times New Roman" w:hAnsi="Consolas" w:cs="Times New Roman"/>
+          <w:sz w:val="20"/>
+          <w:szCs w:val="20"/>
+          <w:lang w:val="en-AT"/>
+        </w:rPr>
+      </w:pPr>
+      <w:r>
+        <w:rPr>
+          <w:rFonts w:ascii="Consolas" w:eastAsia="Times New Roman" w:hAnsi="Consolas" w:cs="Times New Roman"/>
+          <w:sz w:val="20"/>
+          <w:szCs w:val="20"/>
+          <w:lang w:val="en-AT"/>
+        </w:rPr>
+        <w:t>If activated, the relative permeability is history matched</w:t>
+      </w:r>
+    </w:p>
+    <w:p>
+      <w:pPr>
+        <w:spacing w:after="0" w:line="240" w:lineRule="auto"/>
+        <w:rPr>
+          <w:rFonts w:ascii="Consolas" w:eastAsia="Times New Roman" w:hAnsi="Consolas" w:cs="Times New Roman"/>
+          <w:i/>
+          <w:color w:val="0070C0"/>
+          <w:sz w:val="20"/>
+          <w:szCs w:val="20"/>
+        </w:rPr>
+      </w:pPr>
+      <w:r>
+        <w:rPr>
+          <w:rFonts w:ascii="Consolas" w:eastAsia="Times New Roman" w:hAnsi="Consolas" w:cs="Times New Roman"/>
+          <w:i/>
+          <w:color w:val="0070C0"/>
+          <w:sz w:val="20"/>
+          <w:szCs w:val="20"/>
+        </w:rPr>
+        <w:t>KR</w:t>
+      </w:r>
+    </w:p>
+    <w:p>
+      <w:pPr>
+        <w:spacing w:after="0" w:line="240" w:lineRule="auto"/>
+        <w:rPr>
+          <w:rFonts w:ascii="Consolas" w:eastAsia="Times New Roman" w:hAnsi="Consolas" w:cs="Times New Roman"/>
+          <w:sz w:val="20"/>
+          <w:szCs w:val="20"/>
+          <w:lang w:val="en-AT"/>
+        </w:rPr>
+      </w:pPr>
+      <w:r>
+        <w:rPr>
+          <w:rFonts w:ascii="Consolas" w:eastAsia="Times New Roman" w:hAnsi="Consolas" w:cs="Times New Roman"/>
+          <w:sz w:val="20"/>
+          <w:szCs w:val="20"/>
+          <w:lang w:val="en-AT"/>
+        </w:rPr>
+        <w:t>Define the model of the relative permeability for history match, it has to match the parameters in the excel template, you can also use POINT-BY-POINT</w:t>
+      </w:r>
+    </w:p>
+    <w:p>
+      <w:pPr>
+        <w:spacing w:after="0" w:line="240" w:lineRule="auto"/>
+        <w:rPr>
+          <w:rFonts w:ascii="Consolas" w:eastAsia="Times New Roman" w:hAnsi="Consolas" w:cs="Times New Roman"/>
+          <w:i/>
+          <w:color w:val="0070C0"/>
+          <w:sz w:val="20"/>
+          <w:szCs w:val="20"/>
+        </w:rPr>
+      </w:pPr>
+      <w:r>
+        <w:rPr>
+          <w:rFonts w:ascii="Consolas" w:eastAsia="Times New Roman" w:hAnsi="Consolas" w:cs="Times New Roman"/>
+          <w:i/>
+          <w:color w:val="0070C0"/>
+          <w:sz w:val="20"/>
+          <w:szCs w:val="20"/>
+        </w:rPr>
+        <w:t>KR_MODEL    MODIFIED-COREY</w:t>
+      </w:r>
+    </w:p>
+    <w:p>
+      <w:pPr>
+        <w:spacing w:after="0" w:line="240" w:lineRule="auto"/>
+        <w:rPr>
+          <w:rFonts w:ascii="Consolas" w:eastAsia="Times New Roman" w:hAnsi="Consolas" w:cs="Times New Roman"/>
+          <w:sz w:val="20"/>
+          <w:szCs w:val="20"/>
+          <w:lang w:val="en-AT"/>
+        </w:rPr>
+      </w:pPr>
+      <w:r>
+        <w:rPr>
+          <w:rFonts w:ascii="Consolas" w:eastAsia="Times New Roman" w:hAnsi="Consolas" w:cs="Times New Roman"/>
+          <w:sz w:val="20"/>
+          <w:szCs w:val="20"/>
+          <w:lang w:val="en-AT"/>
+        </w:rPr>
+        <w:t>If activated, the capillary pressure is history matched</w:t>
+      </w:r>
+    </w:p>
+    <w:p>
+      <w:pPr>
+        <w:spacing w:after="0" w:line="240" w:lineRule="auto"/>
+        <w:rPr>
+          <w:rFonts w:ascii="Consolas" w:eastAsia="Times New Roman" w:hAnsi="Consolas" w:cs="Times New Roman"/>
+          <w:i/>
+          <w:color w:val="0070C0"/>
+          <w:sz w:val="20"/>
+          <w:szCs w:val="20"/>
+          <w:lang w:val="en-AT"/>
+        </w:rPr>
+      </w:pPr>
+      <w:r>
+        <w:rPr>
+          <w:rFonts w:ascii="Consolas" w:eastAsia="Times New Roman" w:hAnsi="Consolas" w:cs="Times New Roman"/>
+          <w:i/>
+          <w:color w:val="0070C0"/>
+          <w:sz w:val="20"/>
+          <w:szCs w:val="20"/>
+        </w:rPr>
+        <w:t>PC</w:t>
+      </w:r>
+    </w:p>
+    <w:p>
+      <w:pPr>
+        <w:spacing w:after="0" w:line="240" w:lineRule="auto"/>
+        <w:rPr>
+          <w:rFonts w:ascii="Consolas" w:eastAsia="Times New Roman" w:hAnsi="Consolas" w:cs="Times New Roman"/>
+          <w:sz w:val="20"/>
+          <w:szCs w:val="20"/>
+          <w:lang w:val="en-AT"/>
+        </w:rPr>
+      </w:pPr>
+      <w:r>
+        <w:rPr>
+          <w:rFonts w:ascii="Consolas" w:eastAsia="Times New Roman" w:hAnsi="Consolas" w:cs="Times New Roman"/>
+          <w:sz w:val="20"/>
+          <w:szCs w:val="20"/>
+          <w:lang w:val="en-AT"/>
+        </w:rPr>
+        <w:t>Define the model of the capillary pressure for history match, it has to match the parameters in the excel template, you can also use POINT-BY-POINT</w:t>
+      </w:r>
+    </w:p>
+    <w:p>
+      <w:pPr>
+        <w:spacing w:after="0" w:line="240" w:lineRule="auto"/>
+        <w:rPr>
+          <w:rFonts w:ascii="Consolas" w:eastAsia="Times New Roman" w:hAnsi="Consolas" w:cs="Times New Roman"/>
+          <w:i/>
+          <w:color w:val="0070C0"/>
+          <w:sz w:val="20"/>
+          <w:szCs w:val="20"/>
+        </w:rPr>
+      </w:pPr>
+      <w:r>
+        <w:rPr>
+          <w:rFonts w:ascii="Consolas" w:eastAsia="Times New Roman" w:hAnsi="Consolas" w:cs="Times New Roman"/>
+          <w:i/>
+          <w:color w:val="0070C0"/>
+          <w:sz w:val="20"/>
+          <w:szCs w:val="20"/>
+        </w:rPr>
+        <w:t>PC_MODEL    POINT-BY-POINT</w:t>
+      </w:r>
+    </w:p>
+    <w:p>
+      <w:pPr>
+        <w:spacing w:after="0" w:line="240" w:lineRule="auto"/>
+        <w:rPr>
+          <w:rFonts w:ascii="Consolas" w:eastAsia="Times New Roman" w:hAnsi="Consolas" w:cs="Times New Roman"/>
+          <w:sz w:val="20"/>
+          <w:szCs w:val="20"/>
+          <w:lang w:val="en-AT"/>
+        </w:rPr>
+      </w:pPr>
+      <w:r>
+        <w:rPr>
+          <w:rFonts w:ascii="Consolas" w:eastAsia="Times New Roman" w:hAnsi="Consolas" w:cs="Times New Roman"/>
+          <w:sz w:val="20"/>
+          <w:szCs w:val="20"/>
+          <w:lang w:val="en-AT"/>
+        </w:rPr>
+        <w:t>Define the weights of each measurement in the objective function calculations</w:t>
+      </w:r>
+    </w:p>
+    <w:p>
+      <w:pPr>
+        <w:spacing w:after="0" w:line="240" w:lineRule="auto"/>
+        <w:rPr>
+          <w:rFonts w:ascii="Consolas" w:eastAsia="Times New Roman" w:hAnsi="Consolas" w:cs="Times New Roman"/>
+          <w:i/>
+          <w:color w:val="0070C0"/>
+          <w:sz w:val="20"/>
+          <w:szCs w:val="20"/>
+        </w:rPr>
+      </w:pPr>
+      <w:r>
+        <w:rPr>
+          <w:rFonts w:ascii="Consolas" w:eastAsia="Times New Roman" w:hAnsi="Consolas" w:cs="Times New Roman"/>
+          <w:i/>
+          <w:color w:val="0070C0"/>
+          <w:sz w:val="20"/>
+          <w:szCs w:val="20"/>
+        </w:rPr>
+        <w:t>PDIFF_WEIGHT    1</w:t>
+      </w:r>
+    </w:p>
+    <w:p>
+      <w:pPr>
+        <w:spacing w:after="0" w:line="240" w:lineRule="auto"/>
+        <w:rPr>
+          <w:rFonts w:ascii="Consolas" w:eastAsia="Times New Roman" w:hAnsi="Consolas" w:cs="Times New Roman"/>
+          <w:i/>
+          <w:color w:val="0070C0"/>
+          <w:sz w:val="20"/>
+          <w:szCs w:val="20"/>
+        </w:rPr>
+      </w:pPr>
+      <w:r>
+        <w:rPr>
+          <w:rFonts w:ascii="Consolas" w:eastAsia="Times New Roman" w:hAnsi="Consolas" w:cs="Times New Roman"/>
+          <w:i/>
+          <w:color w:val="0070C0"/>
+          <w:sz w:val="20"/>
+          <w:szCs w:val="20"/>
+        </w:rPr>
+        <w:t>SWAVG_WEIGHT    1</w:t>
+      </w:r>
+    </w:p>
+    <w:p>
+      <w:pPr>
+        <w:spacing w:after="0" w:line="240" w:lineRule="auto"/>
+        <w:rPr>
+          <w:rFonts w:ascii="Consolas" w:eastAsia="Times New Roman" w:hAnsi="Consolas" w:cs="Times New Roman"/>
+          <w:i/>
+          <w:color w:val="0070C0"/>
+          <w:sz w:val="20"/>
+          <w:szCs w:val="20"/>
+        </w:rPr>
+      </w:pPr>
+      <w:r>
+        <w:rPr>
+          <w:rFonts w:ascii="Consolas" w:eastAsia="Times New Roman" w:hAnsi="Consolas" w:cs="Times New Roman"/>
+          <w:i/>
+          <w:color w:val="0070C0"/>
+          <w:sz w:val="20"/>
+          <w:szCs w:val="20"/>
+        </w:rPr>
+        <w:t>PROD_WEIGHT     1</w:t>
+      </w:r>
+    </w:p>
+    <w:p>
+      <w:pPr>
+        <w:spacing w:after="0" w:line="240" w:lineRule="auto"/>
+        <w:rPr>
+          <w:rFonts w:ascii="Consolas" w:eastAsia="Times New Roman" w:hAnsi="Consolas" w:cs="Times New Roman"/>
+          <w:i/>
+          <w:color w:val="0070C0"/>
+          <w:sz w:val="20"/>
+          <w:szCs w:val="20"/>
+        </w:rPr>
+      </w:pPr>
+      <w:r>
+        <w:rPr>
+          <w:rFonts w:ascii="Consolas" w:eastAsia="Times New Roman" w:hAnsi="Consolas" w:cs="Times New Roman"/>
+          <w:i/>
+          <w:color w:val="0070C0"/>
+          <w:sz w:val="20"/>
+          <w:szCs w:val="20"/>
+        </w:rPr>
+        <w:t>SAT_PROFILE_WEIGHT      1</w:t>
+      </w:r>
+    </w:p>
+    <w:p>
+      <w:pPr>
+        <w:spacing w:after="0" w:line="240" w:lineRule="auto"/>
+        <w:rPr>
+          <w:rFonts w:ascii="Consolas" w:eastAsia="Times New Roman" w:hAnsi="Consolas" w:cs="Times New Roman"/>
+          <w:sz w:val="20"/>
+          <w:szCs w:val="20"/>
+          <w:lang w:val="en-AT"/>
+        </w:rPr>
+      </w:pPr>
+      <w:r>
+        <w:rPr>
+          <w:rFonts w:ascii="Consolas" w:eastAsia="Times New Roman" w:hAnsi="Consolas" w:cs="Times New Roman"/>
+          <w:sz w:val="20"/>
+          <w:szCs w:val="20"/>
+          <w:lang w:val="en-AT"/>
+        </w:rPr>
+        <w:t>Define the error of measurements, for normal history matching leave them as 0, for MCMC simulations use the relative error in percentages</w:t>
+      </w:r>
+    </w:p>
+    <w:p>
+      <w:pPr>
+        <w:spacing w:after="0" w:line="240" w:lineRule="auto"/>
+        <w:rPr>
+          <w:rFonts w:ascii="Consolas" w:eastAsia="Times New Roman" w:hAnsi="Consolas" w:cs="Times New Roman"/>
+          <w:i/>
+          <w:color w:val="0070C0"/>
+          <w:sz w:val="20"/>
+          <w:szCs w:val="20"/>
+        </w:rPr>
+      </w:pPr>
+      <w:r>
+        <w:rPr>
+          <w:rFonts w:ascii="Consolas" w:eastAsia="Times New Roman" w:hAnsi="Consolas" w:cs="Times New Roman"/>
+          <w:i/>
+          <w:color w:val="0070C0"/>
+          <w:sz w:val="20"/>
+          <w:szCs w:val="20"/>
+        </w:rPr>
+        <w:t>PDIF_ERROR      0</w:t>
+      </w:r>
+    </w:p>
+    <w:p>
+      <w:pPr>
+        <w:spacing w:after="0" w:line="240" w:lineRule="auto"/>
+        <w:rPr>
+          <w:rFonts w:ascii="Consolas" w:eastAsia="Times New Roman" w:hAnsi="Consolas" w:cs="Times New Roman"/>
+          <w:i/>
+          <w:color w:val="0070C0"/>
+          <w:sz w:val="20"/>
+          <w:szCs w:val="20"/>
+        </w:rPr>
+      </w:pPr>
+      <w:r>
+        <w:rPr>
+          <w:rFonts w:ascii="Consolas" w:eastAsia="Times New Roman" w:hAnsi="Consolas" w:cs="Times New Roman"/>
+          <w:i/>
+          <w:color w:val="0070C0"/>
+          <w:sz w:val="20"/>
+          <w:szCs w:val="20"/>
+        </w:rPr>
+        <w:t>SWAVG_ERROR     0</w:t>
+      </w:r>
+    </w:p>
+    <w:p>
+      <w:pPr>
+        <w:spacing w:after="0" w:line="240" w:lineRule="auto"/>
+        <w:rPr>
+          <w:rFonts w:ascii="Consolas" w:eastAsia="Times New Roman" w:hAnsi="Consolas" w:cs="Times New Roman"/>
+          <w:i/>
+          <w:color w:val="0070C0"/>
+          <w:sz w:val="20"/>
+          <w:szCs w:val="20"/>
+        </w:rPr>
+      </w:pPr>
+      <w:r>
+        <w:rPr>
+          <w:rFonts w:ascii="Consolas" w:eastAsia="Times New Roman" w:hAnsi="Consolas" w:cs="Times New Roman"/>
+          <w:i/>
+          <w:color w:val="0070C0"/>
+          <w:sz w:val="20"/>
+          <w:szCs w:val="20"/>
+        </w:rPr>
+        <w:t>PROD_ERROR      0</w:t>
+      </w:r>
+    </w:p>
+    <w:p>
+      <w:pPr>
+        <w:spacing w:after="0" w:line="240" w:lineRule="auto"/>
+        <w:rPr>
+          <w:rFonts w:ascii="Consolas" w:eastAsia="Times New Roman" w:hAnsi="Consolas" w:cs="Times New Roman"/>
+          <w:i/>
+          <w:color w:val="0070C0"/>
+          <w:sz w:val="20"/>
+          <w:szCs w:val="20"/>
+        </w:rPr>
+      </w:pPr>
+      <w:r>
+        <w:rPr>
+          <w:rFonts w:ascii="Consolas" w:eastAsia="Times New Roman" w:hAnsi="Consolas" w:cs="Times New Roman"/>
+          <w:i/>
+          <w:color w:val="0070C0"/>
+          <w:sz w:val="20"/>
+          <w:szCs w:val="20"/>
+        </w:rPr>
+        <w:t>SAT_PROFILE_ERROR       0</w:t>
+      </w:r>
+    </w:p>
+    <w:p>
+      <w:pPr>
+        <w:pStyle w:val="Heading1"/>
+        <w:rPr>
+          <w:rFonts w:eastAsia="Times New Roman"/>
+          <w:lang w:val="en-AT"/>
+        </w:rPr>
+      </w:pPr>
+      <w:r>
+        <w:rPr>
+          <w:rFonts w:eastAsia="Times New Roman"/>
+          <w:lang w:val="en-AT"/>
+        </w:rPr>
+        <w:t>History match configurations block</w:t>
+      </w:r>
+    </w:p>
+    <w:p>
+      <w:pPr>
+        <w:rPr>
+          <w:lang w:val="en-AT"/>
+        </w:rPr>
+      </w:pPr>
+      <w:r>
+        <w:rPr>
+          <w:lang w:val="en-AT"/>
+        </w:rPr>
+        <w:t>Starts with:</w:t>
+      </w:r>
+    </w:p>
+    <w:p>
+      <w:pPr>
+        <w:spacing w:after="0" w:line="240" w:lineRule="auto"/>
+        <w:rPr>
+          <w:rFonts w:ascii="Consolas" w:eastAsia="Times New Roman" w:hAnsi="Consolas" w:cs="Times New Roman"/>
+          <w:i/>
+          <w:color w:val="0070C0"/>
+          <w:sz w:val="20"/>
+          <w:szCs w:val="20"/>
+        </w:rPr>
+      </w:pPr>
+      <w:r>
+        <w:rPr>
+          <w:rFonts w:ascii="Consolas" w:eastAsia="Times New Roman" w:hAnsi="Consolas" w:cs="Times New Roman"/>
+          <w:i/>
+          <w:color w:val="0070C0"/>
+          <w:sz w:val="20"/>
+          <w:szCs w:val="20"/>
+        </w:rPr>
+        <w:t>#-------------------------------------------------</w:t>
+      </w:r>
+    </w:p>
+    <w:p>
+      <w:pPr>
+        <w:spacing w:after="0" w:line="240" w:lineRule="auto"/>
+        <w:rPr>
+          <w:rFonts w:ascii="Consolas" w:eastAsia="Times New Roman" w:hAnsi="Consolas" w:cs="Times New Roman"/>
+          <w:i/>
+          <w:color w:val="0070C0"/>
+          <w:sz w:val="20"/>
+          <w:szCs w:val="20"/>
+        </w:rPr>
+      </w:pPr>
+      <w:r>
+        <w:rPr>
+          <w:rFonts w:ascii="Consolas" w:eastAsia="Times New Roman" w:hAnsi="Consolas" w:cs="Times New Roman"/>
+          <w:i/>
+          <w:color w:val="0070C0"/>
+          <w:sz w:val="20"/>
+          <w:szCs w:val="20"/>
+        </w:rPr>
+        <w:t># HISTORY MATCH CONFIGURATIONS</w:t>
+      </w:r>
+    </w:p>
+    <w:p>
+      <w:pPr>
+        <w:spacing w:after="0" w:line="240" w:lineRule="auto"/>
+        <w:rPr>
+          <w:rFonts w:ascii="Consolas" w:eastAsia="Times New Roman" w:hAnsi="Consolas" w:cs="Times New Roman"/>
+          <w:i/>
+          <w:color w:val="0070C0"/>
+          <w:sz w:val="20"/>
+          <w:szCs w:val="20"/>
+        </w:rPr>
+      </w:pPr>
+      <w:r>
+        <w:rPr>
+          <w:rFonts w:ascii="Consolas" w:eastAsia="Times New Roman" w:hAnsi="Consolas" w:cs="Times New Roman"/>
+          <w:i/>
+          <w:color w:val="0070C0"/>
+          <w:sz w:val="20"/>
+          <w:szCs w:val="20"/>
+        </w:rPr>
+        <w:t>#-------------------------------------------------</w:t>
+      </w:r>
+    </w:p>
+    <w:p>
+      <w:pPr>
+        <w:spacing w:after="0" w:line="240" w:lineRule="auto"/>
+        <w:rPr>
+          <w:rFonts w:ascii="Consolas" w:eastAsia="Times New Roman" w:hAnsi="Consolas" w:cs="Times New Roman"/>
+          <w:sz w:val="20"/>
+          <w:szCs w:val="20"/>
+          <w:lang w:val="en-AT"/>
+        </w:rPr>
+      </w:pPr>
+      <w:r>
+        <w:rPr>
+          <w:rFonts w:ascii="Consolas" w:eastAsia="Times New Roman" w:hAnsi="Consolas" w:cs="Times New Roman"/>
+          <w:sz w:val="20"/>
+          <w:szCs w:val="20"/>
+          <w:lang w:val="en-AT"/>
+        </w:rPr>
+        <w:t>If activated uses parallel CPU computation</w:t>
+      </w:r>
+    </w:p>
+    <w:p>
+      <w:pPr>
+        <w:spacing w:after="0" w:line="240" w:lineRule="auto"/>
+        <w:rPr>
+          <w:rFonts w:ascii="Consolas" w:eastAsia="Times New Roman" w:hAnsi="Consolas" w:cs="Times New Roman"/>
+          <w:i/>
+          <w:color w:val="0070C0"/>
+          <w:sz w:val="20"/>
+          <w:szCs w:val="20"/>
+        </w:rPr>
+      </w:pPr>
+      <w:r>
+        <w:rPr>
+          <w:rFonts w:ascii="Consolas" w:eastAsia="Times New Roman" w:hAnsi="Consolas" w:cs="Times New Roman"/>
+          <w:i/>
+          <w:color w:val="0070C0"/>
+          <w:sz w:val="20"/>
+          <w:szCs w:val="20"/>
+        </w:rPr>
+        <w:t>USE_PARALLEL</w:t>
+      </w:r>
+    </w:p>
+    <w:p>
+      <w:pPr>
+        <w:spacing w:after="0" w:line="240" w:lineRule="auto"/>
+        <w:rPr>
+          <w:rFonts w:ascii="Consolas" w:eastAsia="Times New Roman" w:hAnsi="Consolas" w:cs="Times New Roman"/>
+          <w:sz w:val="20"/>
+          <w:szCs w:val="20"/>
+          <w:lang w:val="en-AT"/>
+        </w:rPr>
+      </w:pPr>
+      <w:r>
+        <w:rPr>
+          <w:rFonts w:ascii="Consolas" w:eastAsia="Times New Roman" w:hAnsi="Consolas" w:cs="Times New Roman"/>
+          <w:sz w:val="20"/>
+          <w:szCs w:val="20"/>
+          <w:lang w:val="en-AT"/>
+        </w:rPr>
+        <w:t>Parameters related to the fmincon function of MATLAB</w:t>
+      </w:r>
+    </w:p>
+    <w:p>
+      <w:pPr>
+        <w:spacing w:after="0" w:line="240" w:lineRule="auto"/>
+        <w:rPr>
+          <w:rFonts w:ascii="Consolas" w:eastAsia="Times New Roman" w:hAnsi="Consolas" w:cs="Times New Roman"/>
+          <w:i/>
+          <w:color w:val="0070C0"/>
+          <w:sz w:val="20"/>
+          <w:szCs w:val="20"/>
+        </w:rPr>
+      </w:pPr>
+      <w:r>
+        <w:rPr>
+          <w:rFonts w:ascii="Consolas" w:eastAsia="Times New Roman" w:hAnsi="Consolas" w:cs="Times New Roman"/>
+          <w:i/>
+          <w:color w:val="0070C0"/>
+          <w:sz w:val="20"/>
+          <w:szCs w:val="20"/>
+        </w:rPr>
+        <w:t>OPTIMALITY_TOLERANCE        1e-6</w:t>
+      </w:r>
+    </w:p>
+    <w:p>
+      <w:pPr>
+        <w:spacing w:after="0" w:line="240" w:lineRule="auto"/>
+        <w:rPr>
+          <w:rFonts w:ascii="Consolas" w:eastAsia="Times New Roman" w:hAnsi="Consolas" w:cs="Times New Roman"/>
+          <w:i/>
+          <w:color w:val="0070C0"/>
+          <w:sz w:val="20"/>
+          <w:szCs w:val="20"/>
+        </w:rPr>
+      </w:pPr>
+      <w:r>
+        <w:rPr>
+          <w:rFonts w:ascii="Consolas" w:eastAsia="Times New Roman" w:hAnsi="Consolas" w:cs="Times New Roman"/>
+          <w:i/>
+          <w:color w:val="0070C0"/>
+          <w:sz w:val="20"/>
+          <w:szCs w:val="20"/>
+        </w:rPr>
+        <w:t>STEP_TOLERANCE          1e-3</w:t>
+      </w:r>
+    </w:p>
+    <w:p>
+      <w:pPr>
+        <w:spacing w:after="0" w:line="240" w:lineRule="auto"/>
+        <w:rPr>
+          <w:rFonts w:ascii="Consolas" w:eastAsia="Times New Roman" w:hAnsi="Consolas" w:cs="Times New Roman"/>
+          <w:i/>
+          <w:color w:val="0070C0"/>
+          <w:sz w:val="20"/>
+          <w:szCs w:val="20"/>
+        </w:rPr>
+      </w:pPr>
+      <w:r>
+        <w:rPr>
+          <w:rFonts w:ascii="Consolas" w:eastAsia="Times New Roman" w:hAnsi="Consolas" w:cs="Times New Roman"/>
+          <w:i/>
+          <w:color w:val="0070C0"/>
+          <w:sz w:val="20"/>
+          <w:szCs w:val="20"/>
+        </w:rPr>
+        <w:t>MAX_FUNCTION_EVALUATIONS    6000</w:t>
+      </w:r>
+    </w:p>
+    <w:p>
+      <w:pPr>
+        <w:spacing w:after="0" w:line="240" w:lineRule="auto"/>
+        <w:rPr>
+          <w:rFonts w:ascii="Consolas" w:eastAsia="Times New Roman" w:hAnsi="Consolas" w:cs="Times New Roman"/>
+          <w:i/>
+          <w:color w:val="0070C0"/>
+          <w:sz w:val="20"/>
+          <w:szCs w:val="20"/>
+        </w:rPr>
+      </w:pPr>
+      <w:r>
+        <w:rPr>
+          <w:rFonts w:ascii="Consolas" w:eastAsia="Times New Roman" w:hAnsi="Consolas" w:cs="Times New Roman"/>
+          <w:i/>
+          <w:color w:val="0070C0"/>
+          <w:sz w:val="20"/>
+          <w:szCs w:val="20"/>
+        </w:rPr>
+        <w:t>SCALE_PROBLEM</w:t>
+      </w:r>
+    </w:p>
+    <w:p>
+      <w:pPr>
+        <w:spacing w:after="0" w:line="240" w:lineRule="auto"/>
+        <w:rPr>
+          <w:rFonts w:ascii="Consolas" w:eastAsia="Times New Roman" w:hAnsi="Consolas" w:cs="Times New Roman"/>
+          <w:sz w:val="20"/>
+          <w:szCs w:val="20"/>
+          <w:lang w:val="en-AT"/>
+        </w:rPr>
+      </w:pPr>
+      <w:r>
+        <w:rPr>
+          <w:rFonts w:ascii="Consolas" w:eastAsia="Times New Roman" w:hAnsi="Consolas" w:cs="Times New Roman"/>
+          <w:sz w:val="20"/>
+          <w:szCs w:val="20"/>
+          <w:lang w:val="en-AT"/>
+        </w:rPr>
+        <w:t>Can use normal here for single history of 1 experiment and Simultaneous to history match 2 experiments at the same time e.g. SS + CENT</w:t>
+      </w:r>
+    </w:p>
+    <w:p>
+      <w:pPr>
+        <w:spacing w:after="0" w:line="240" w:lineRule="auto"/>
+        <w:rPr>
+          <w:rFonts w:ascii="Consolas" w:eastAsia="Times New Roman" w:hAnsi="Consolas" w:cs="Times New Roman"/>
+          <w:i/>
+          <w:color w:val="0070C0"/>
+          <w:sz w:val="20"/>
+          <w:szCs w:val="20"/>
+        </w:rPr>
+      </w:pPr>
+      <w:r>
+        <w:rPr>
+          <w:rFonts w:ascii="Consolas" w:eastAsia="Times New Roman" w:hAnsi="Consolas" w:cs="Times New Roman"/>
+          <w:i/>
+          <w:color w:val="0070C0"/>
+          <w:sz w:val="20"/>
+          <w:szCs w:val="20"/>
+        </w:rPr>
+        <w:t>OBJECTIVE_FUNCTION_TYPE    normal</w:t>
+      </w:r>
+    </w:p>
+    <w:p>
+      <w:pPr>
+        <w:spacing w:after="0" w:line="240" w:lineRule="auto"/>
+        <w:rPr>
+          <w:rFonts w:ascii="Consolas" w:eastAsia="Times New Roman" w:hAnsi="Consolas" w:cs="Times New Roman"/>
+          <w:sz w:val="20"/>
+          <w:szCs w:val="20"/>
+          <w:lang w:val="en-AT"/>
+        </w:rPr>
+      </w:pPr>
+      <w:r>
+        <w:rPr>
+          <w:rFonts w:ascii="Consolas" w:eastAsia="Times New Roman" w:hAnsi="Consolas" w:cs="Times New Roman"/>
+          <w:sz w:val="20"/>
+          <w:szCs w:val="20"/>
+          <w:lang w:val="en-AT"/>
+        </w:rPr>
+        <w:t>Directory of the second experiment setting file to history match</w:t>
+      </w:r>
+    </w:p>
+    <w:p>
+      <w:pPr>
+        <w:spacing w:after="0" w:line="240" w:lineRule="auto"/>
+        <w:rPr>
+          <w:rFonts w:ascii="Consolas" w:eastAsia="Times New Roman" w:hAnsi="Consolas" w:cs="Times New Roman"/>
+          <w:i/>
+          <w:color w:val="0070C0"/>
+          <w:sz w:val="20"/>
+          <w:szCs w:val="20"/>
+        </w:rPr>
+      </w:pPr>
+      <w:r>
+        <w:rPr>
+          <w:rFonts w:ascii="Consolas" w:eastAsia="Times New Roman" w:hAnsi="Consolas" w:cs="Times New Roman"/>
+          <w:i/>
+          <w:color w:val="0070C0"/>
+          <w:sz w:val="20"/>
+          <w:szCs w:val="20"/>
+        </w:rPr>
+        <w:t>CENT_FILE_NAME      ABC.txt</w:t>
+      </w:r>
+    </w:p>
+    <w:p>
+      <w:pPr>
+        <w:spacing w:after="0" w:line="240" w:lineRule="auto"/>
+        <w:rPr>
+          <w:rFonts w:ascii="Consolas" w:eastAsia="Times New Roman" w:hAnsi="Consolas" w:cs="Times New Roman"/>
+          <w:i/>
+          <w:color w:val="0070C0"/>
+          <w:sz w:val="20"/>
+          <w:szCs w:val="20"/>
+        </w:rPr>
+      </w:pPr>
+      <w:r>
+        <w:rPr>
+          <w:rFonts w:ascii="Consolas" w:eastAsia="Times New Roman" w:hAnsi="Consolas" w:cs="Times New Roman"/>
+          <w:i/>
+          <w:color w:val="0070C0"/>
+          <w:sz w:val="20"/>
+          <w:szCs w:val="20"/>
+        </w:rPr>
+        <w:t>CENT_FILE_PATH      C:\Users\Omidreza\Documents\GitHub\SCAL</w:t>
+      </w:r>
+    </w:p>
+    <w:p>
+      <w:pPr>
+        <w:spacing w:after="0" w:line="240" w:lineRule="auto"/>
+        <w:rPr>
+          <w:rFonts w:ascii="Consolas" w:eastAsia="Times New Roman" w:hAnsi="Consolas" w:cs="Times New Roman"/>
+          <w:sz w:val="20"/>
+          <w:szCs w:val="20"/>
+          <w:lang w:val="en-AT"/>
+        </w:rPr>
+      </w:pPr>
+      <w:r>
+        <w:rPr>
+          <w:rFonts w:ascii="Consolas" w:eastAsia="Times New Roman" w:hAnsi="Consolas" w:cs="Times New Roman"/>
+          <w:sz w:val="20"/>
+          <w:szCs w:val="20"/>
+          <w:lang w:val="en-AT"/>
+        </w:rPr>
+        <w:t xml:space="preserve">History match algorithm for fmincon (e.g. active-set, interior-point) or can use </w:t>
+      </w:r>
+      <w:proofErr w:type="spellStart"/>
+      <w:r>
+        <w:rPr>
+          <w:rFonts w:ascii="Consolas" w:eastAsia="Times New Roman" w:hAnsi="Consolas" w:cs="Times New Roman"/>
+          <w:sz w:val="20"/>
+          <w:szCs w:val="20"/>
+          <w:lang w:val="en-AT"/>
+        </w:rPr>
+        <w:t>ga</w:t>
+      </w:r>
+      <w:proofErr w:type="spellEnd"/>
+      <w:r>
+        <w:rPr>
+          <w:rFonts w:ascii="Consolas" w:eastAsia="Times New Roman" w:hAnsi="Consolas" w:cs="Times New Roman"/>
+          <w:sz w:val="20"/>
+          <w:szCs w:val="20"/>
+          <w:lang w:val="en-AT"/>
+        </w:rPr>
+        <w:t>-multi-obj for multi objective optimization with genetic algorithm</w:t>
+      </w:r>
+    </w:p>
+    <w:p>
+      <w:pPr>
+        <w:spacing w:after="0" w:line="240" w:lineRule="auto"/>
+        <w:rPr>
+          <w:rFonts w:ascii="Consolas" w:eastAsia="Times New Roman" w:hAnsi="Consolas" w:cs="Times New Roman"/>
+          <w:i/>
+          <w:color w:val="0070C0"/>
+          <w:sz w:val="20"/>
+          <w:szCs w:val="20"/>
+        </w:rPr>
+      </w:pPr>
+      <w:r>
+        <w:rPr>
+          <w:rFonts w:ascii="Consolas" w:eastAsia="Times New Roman" w:hAnsi="Consolas" w:cs="Times New Roman"/>
+          <w:i/>
+          <w:color w:val="0070C0"/>
+          <w:sz w:val="20"/>
+          <w:szCs w:val="20"/>
+        </w:rPr>
+        <w:lastRenderedPageBreak/>
+        <w:t>HISTORYMATCH_ALGORITHM      active-set</w:t>
+      </w:r>
+    </w:p>
+    <w:p>
+      <w:pPr>
+        <w:pStyle w:val="Heading1"/>
+        <w:rPr>
+          <w:rFonts w:eastAsia="Times New Roman"/>
+          <w:lang w:val="en-AT"/>
+        </w:rPr>
+      </w:pPr>
+      <w:r>
+        <w:rPr>
+          <w:rFonts w:eastAsia="Times New Roman"/>
+          <w:lang w:val="en-AT"/>
+        </w:rPr>
+        <w:t>MCMC configurations block</w:t>
+      </w:r>
+    </w:p>
+    <w:p>
+      <w:pPr>
+        <w:rPr>
+          <w:lang w:val="en-AT"/>
+        </w:rPr>
+      </w:pPr>
+      <w:r>
+        <w:rPr>
+          <w:lang w:val="en-AT"/>
+        </w:rPr>
+        <w:t>Starts with</w:t>
+      </w:r>
+    </w:p>
+    <w:p>
+      <w:pPr>
+        <w:spacing w:after="0" w:line="240" w:lineRule="auto"/>
+        <w:rPr>
+          <w:rFonts w:ascii="Consolas" w:eastAsia="Times New Roman" w:hAnsi="Consolas" w:cs="Times New Roman"/>
+          <w:i/>
+          <w:color w:val="0070C0"/>
+          <w:sz w:val="20"/>
+          <w:szCs w:val="20"/>
+        </w:rPr>
+      </w:pPr>
+      <w:r>
+        <w:rPr>
+          <w:rFonts w:ascii="Consolas" w:eastAsia="Times New Roman" w:hAnsi="Consolas" w:cs="Times New Roman"/>
+          <w:i/>
+          <w:color w:val="0070C0"/>
+          <w:sz w:val="20"/>
+          <w:szCs w:val="20"/>
+        </w:rPr>
+        <w:t>#-------------------------------------------------</w:t>
+      </w:r>
+    </w:p>
+    <w:p>
+      <w:pPr>
+        <w:spacing w:after="0" w:line="240" w:lineRule="auto"/>
+        <w:rPr>
+          <w:rFonts w:ascii="Consolas" w:eastAsia="Times New Roman" w:hAnsi="Consolas" w:cs="Times New Roman"/>
+          <w:i/>
+          <w:color w:val="0070C0"/>
+          <w:sz w:val="20"/>
+          <w:szCs w:val="20"/>
+        </w:rPr>
+      </w:pPr>
+      <w:r>
+        <w:rPr>
+          <w:rFonts w:ascii="Consolas" w:eastAsia="Times New Roman" w:hAnsi="Consolas" w:cs="Times New Roman"/>
+          <w:i/>
+          <w:color w:val="0070C0"/>
+          <w:sz w:val="20"/>
+          <w:szCs w:val="20"/>
+        </w:rPr>
+        <w:t># MCMC SPECIFIC CONFIGURATIONS</w:t>
+      </w:r>
+    </w:p>
+    <w:p>
+      <w:pPr>
+        <w:spacing w:after="0" w:line="240" w:lineRule="auto"/>
+        <w:rPr>
+          <w:rFonts w:ascii="Consolas" w:eastAsia="Times New Roman" w:hAnsi="Consolas" w:cs="Times New Roman"/>
+          <w:i/>
+          <w:color w:val="0070C0"/>
+          <w:sz w:val="20"/>
+          <w:szCs w:val="20"/>
+        </w:rPr>
+      </w:pPr>
+      <w:r>
+        <w:rPr>
+          <w:rFonts w:ascii="Consolas" w:eastAsia="Times New Roman" w:hAnsi="Consolas" w:cs="Times New Roman"/>
+          <w:i/>
+          <w:color w:val="0070C0"/>
+          <w:sz w:val="20"/>
+          <w:szCs w:val="20"/>
+        </w:rPr>
+        <w:t>#-------------------------------------------------</w:t>
+      </w:r>
+    </w:p>
+    <w:p>
+      <w:pPr>
+        <w:spacing w:after="0" w:line="240" w:lineRule="auto"/>
+        <w:rPr>
+          <w:rFonts w:ascii="Consolas" w:eastAsia="Times New Roman" w:hAnsi="Consolas" w:cs="Times New Roman"/>
+          <w:sz w:val="20"/>
+          <w:szCs w:val="20"/>
+          <w:lang w:val="en-AT"/>
+        </w:rPr>
+      </w:pPr>
+      <w:r>
+        <w:rPr>
+          <w:rFonts w:ascii="Consolas" w:eastAsia="Times New Roman" w:hAnsi="Consolas" w:cs="Times New Roman"/>
+          <w:sz w:val="20"/>
+          <w:szCs w:val="20"/>
+          <w:lang w:val="en-AT"/>
+        </w:rPr>
+        <w:t xml:space="preserve">Here we set the settings for monte </w:t>
+      </w:r>
+      <w:proofErr w:type="spellStart"/>
+      <w:r>
+        <w:rPr>
+          <w:rFonts w:ascii="Consolas" w:eastAsia="Times New Roman" w:hAnsi="Consolas" w:cs="Times New Roman"/>
+          <w:sz w:val="20"/>
+          <w:szCs w:val="20"/>
+          <w:lang w:val="en-AT"/>
+        </w:rPr>
+        <w:t>carlo</w:t>
+      </w:r>
+      <w:proofErr w:type="spellEnd"/>
+      <w:r>
+        <w:rPr>
+          <w:rFonts w:ascii="Consolas" w:eastAsia="Times New Roman" w:hAnsi="Consolas" w:cs="Times New Roman"/>
+          <w:sz w:val="20"/>
+          <w:szCs w:val="20"/>
+          <w:lang w:val="en-AT"/>
+        </w:rPr>
+        <w:t xml:space="preserve"> (MCMC) simulations with </w:t>
+      </w:r>
+      <w:proofErr w:type="spellStart"/>
+      <w:r>
+        <w:rPr>
+          <w:rFonts w:ascii="Consolas" w:eastAsia="Times New Roman" w:hAnsi="Consolas" w:cs="Times New Roman"/>
+          <w:sz w:val="20"/>
+          <w:szCs w:val="20"/>
+          <w:lang w:val="en-AT"/>
+        </w:rPr>
+        <w:t>paramonte</w:t>
+      </w:r>
+      <w:proofErr w:type="spellEnd"/>
+      <w:r>
+        <w:rPr>
+          <w:rFonts w:ascii="Consolas" w:eastAsia="Times New Roman" w:hAnsi="Consolas" w:cs="Times New Roman"/>
+          <w:sz w:val="20"/>
+          <w:szCs w:val="20"/>
+          <w:lang w:val="en-AT"/>
+        </w:rPr>
+        <w:t xml:space="preserve"> package</w:t>
+      </w:r>
     </w:p>
     <w:p>
       <w:pPr>

</xml_diff>